<commit_message>
documentation and fixed missing sprites
</commit_message>
<xml_diff>
--- a/ProblemStatement_Documentation_Normalization.docx
+++ b/ProblemStatement_Documentation_Normalization.docx
@@ -1,6 +1,6 @@
 
 <file path=word/document.xml><?xml version="1.0" encoding="utf-8"?>
-<w:document xmlns:wpc="http://schemas.microsoft.com/office/word/2010/wordprocessingCanvas" xmlns:cx="http://schemas.microsoft.com/office/drawing/2014/chartex" xmlns:cx1="http://schemas.microsoft.com/office/drawing/2015/9/8/chartex" xmlns:cx2="http://schemas.microsoft.com/office/drawing/2015/10/21/chartex" xmlns:cx3="http://schemas.microsoft.com/office/drawing/2016/5/9/chartex" xmlns:cx4="http://schemas.microsoft.com/office/drawing/2016/5/10/chartex" xmlns:cx5="http://schemas.microsoft.com/office/drawing/2016/5/11/chartex" xmlns:cx6="http://schemas.microsoft.com/office/drawing/2016/5/12/chartex" xmlns:cx7="http://schemas.microsoft.com/office/drawing/2016/5/13/chartex" xmlns:cx8="http://schemas.microsoft.com/office/drawing/2016/5/14/chartex" xmlns:mc="http://schemas.openxmlformats.org/markup-compatibility/2006" xmlns:o="urn:schemas-microsoft-com:office:office" xmlns:r="http://schemas.openxmlformats.org/officeDocument/2006/relationships" xmlns:m="http://schemas.openxmlformats.org/officeDocument/2006/math" xmlns:v="urn:schemas-microsoft-com:vml" xmlns:wp14="http://schemas.microsoft.com/office/word/2010/wordprocessingDrawing" xmlns:wp="http://schemas.openxmlformats.org/drawingml/2006/wordprocessingDrawing" xmlns:w10="urn:schemas-microsoft-com:office:word" xmlns:w="http://schemas.openxmlformats.org/wordprocessingml/2006/main" xmlns:w14="http://schemas.microsoft.com/office/word/2010/wordml" xmlns:w15="http://schemas.microsoft.com/office/word/2012/wordml" xmlns:w16se="http://schemas.microsoft.com/office/word/2015/wordml/symex" xmlns:wpg="http://schemas.microsoft.com/office/word/2010/wordprocessingGroup" xmlns:wpi="http://schemas.microsoft.com/office/word/2010/wordprocessingInk" xmlns:wne="http://schemas.microsoft.com/office/word/2006/wordml" xmlns:wps="http://schemas.microsoft.com/office/word/2010/wordprocessingShape" mc:Ignorable="w14 w15 w16se wp14">
+<w:document xmlns:wpc="http://schemas.microsoft.com/office/word/2010/wordprocessingCanvas" xmlns:mc="http://schemas.openxmlformats.org/markup-compatibility/2006" xmlns:o="urn:schemas-microsoft-com:office:office" xmlns:r="http://schemas.openxmlformats.org/officeDocument/2006/relationships" xmlns:m="http://schemas.openxmlformats.org/officeDocument/2006/math" xmlns:v="urn:schemas-microsoft-com:vml" xmlns:wp14="http://schemas.microsoft.com/office/word/2010/wordprocessingDrawing" xmlns:wp="http://schemas.openxmlformats.org/drawingml/2006/wordprocessingDrawing" xmlns:w10="urn:schemas-microsoft-com:office:word" xmlns:w="http://schemas.openxmlformats.org/wordprocessingml/2006/main" xmlns:w14="http://schemas.microsoft.com/office/word/2010/wordml" xmlns:w15="http://schemas.microsoft.com/office/word/2012/wordml" xmlns:wpg="http://schemas.microsoft.com/office/word/2010/wordprocessingGroup" xmlns:wpi="http://schemas.microsoft.com/office/word/2010/wordprocessingInk" xmlns:wne="http://schemas.microsoft.com/office/word/2006/wordml" xmlns:wps="http://schemas.microsoft.com/office/word/2010/wordprocessingShape" mc:Ignorable="w14 w15 wp14">
   <w:body>
     <w:p>
       <w:pPr>
@@ -487,7 +487,23 @@
           <w:sz w:val="24"/>
           <w:szCs w:val="24"/>
         </w:rPr>
-        <w:t xml:space="preserve"> project as a webapp, it allows for maximum user penetration. Any gamer of the series will have access to the utility</w:t>
+        <w:t xml:space="preserve"> project as a </w:t>
+      </w:r>
+      <w:r>
+        <w:rPr>
+          <w:rFonts w:ascii="Times New Roman" w:hAnsi="Times New Roman" w:cs="Times New Roman"/>
+          <w:sz w:val="24"/>
+          <w:szCs w:val="24"/>
+        </w:rPr>
+        <w:t>web application</w:t>
+      </w:r>
+      <w:r>
+        <w:rPr>
+          <w:rFonts w:ascii="Times New Roman" w:hAnsi="Times New Roman" w:cs="Times New Roman"/>
+          <w:sz w:val="24"/>
+          <w:szCs w:val="24"/>
+        </w:rPr>
+        <w:t>, it allows for maximum user penetration. Any gamer of the series will have access to the utility</w:t>
       </w:r>
       <w:r>
         <w:rPr>
@@ -500,6 +516,32 @@
     </w:p>
     <w:p>
       <w:pPr>
+        <w:rPr>
+          <w:rFonts w:ascii="Times New Roman" w:hAnsi="Times New Roman" w:cs="Times New Roman"/>
+          <w:sz w:val="24"/>
+          <w:szCs w:val="24"/>
+        </w:rPr>
+      </w:pPr>
+    </w:p>
+    <w:p>
+      <w:pPr>
+        <w:rPr>
+          <w:rFonts w:ascii="Times New Roman" w:hAnsi="Times New Roman" w:cs="Times New Roman"/>
+          <w:sz w:val="24"/>
+          <w:szCs w:val="24"/>
+        </w:rPr>
+      </w:pPr>
+      <w:r>
+        <w:rPr>
+          <w:rFonts w:ascii="Times New Roman" w:hAnsi="Times New Roman" w:cs="Times New Roman"/>
+          <w:sz w:val="24"/>
+          <w:szCs w:val="24"/>
+        </w:rPr>
+        <w:br w:type="page"/>
+      </w:r>
+    </w:p>
+    <w:p>
+      <w:pPr>
         <w:spacing w:line="480" w:lineRule="auto"/>
         <w:rPr>
           <w:rFonts w:ascii="Times New Roman" w:hAnsi="Times New Roman" w:cs="Times New Roman"/>
@@ -516,6 +558,7 @@
           <w:szCs w:val="24"/>
           <w:u w:val="single"/>
         </w:rPr>
+        <w:lastRenderedPageBreak/>
         <w:t>Documentation</w:t>
       </w:r>
     </w:p>
@@ -535,15 +578,321 @@
           <w:sz w:val="24"/>
           <w:szCs w:val="24"/>
         </w:rPr>
-        <w:t xml:space="preserve">The webapp was built on the Django platform. Django is a Python module that allows for powerful user customization and efficient website construction. The database construction in Django is different from standard tools. It allows the user to construct their tables/entities as “Data Object Models”. It implicitly creates the table from the user constraints, but does allow for users to construct the databases using standard SQL commands as well. </w:t>
-      </w:r>
-      <w:r>
-        <w:rPr>
-          <w:rFonts w:ascii="Times New Roman" w:hAnsi="Times New Roman" w:cs="Times New Roman"/>
-          <w:sz w:val="24"/>
-          <w:szCs w:val="24"/>
-        </w:rPr>
-        <w:t xml:space="preserve"> The convenience of this tool, is that it simplifies the process of splitting up multivalued dependencies into separate tables, by splitting them up in the background. After this, the user can write decision logic in python/Django syntax. The program requires certain dependencies to be installed before running: Python 3.6, the following pip packages (pillow, django, django-multiselectfields). The virtual environment for this program is stored in the source folder. The server must be started up through a terminal or command line window with the following command from within the source folder: python manage.py runserver. In the console, we have set it to output all the SQL commands being run to load our elements. The site can be loaded by navigating to a Chrome or Firefox browser and navigating to 127.0.0.1:8000. User profiles can be added at the admin panel: 127.0.0.1:8000/admin. The log in for this site is: tangjl, pwd: Welcome11. From this panel, the </w:t>
+        <w:t xml:space="preserve">The </w:t>
+      </w:r>
+      <w:r>
+        <w:rPr>
+          <w:rFonts w:ascii="Times New Roman" w:hAnsi="Times New Roman" w:cs="Times New Roman"/>
+          <w:sz w:val="24"/>
+          <w:szCs w:val="24"/>
+        </w:rPr>
+        <w:t>application</w:t>
+      </w:r>
+      <w:r>
+        <w:rPr>
+          <w:rFonts w:ascii="Times New Roman" w:hAnsi="Times New Roman" w:cs="Times New Roman"/>
+          <w:sz w:val="24"/>
+          <w:szCs w:val="24"/>
+        </w:rPr>
+        <w:t xml:space="preserve"> was built on the Django platform. Django is a </w:t>
+      </w:r>
+      <w:r>
+        <w:rPr>
+          <w:rFonts w:ascii="Times New Roman" w:hAnsi="Times New Roman" w:cs="Times New Roman"/>
+          <w:sz w:val="24"/>
+          <w:szCs w:val="24"/>
+        </w:rPr>
+        <w:t xml:space="preserve">powerful </w:t>
+      </w:r>
+      <w:r>
+        <w:rPr>
+          <w:rFonts w:ascii="Times New Roman" w:hAnsi="Times New Roman" w:cs="Times New Roman"/>
+          <w:sz w:val="24"/>
+          <w:szCs w:val="24"/>
+        </w:rPr>
+        <w:t xml:space="preserve">Python </w:t>
+      </w:r>
+      <w:r>
+        <w:rPr>
+          <w:rFonts w:ascii="Times New Roman" w:hAnsi="Times New Roman" w:cs="Times New Roman"/>
+          <w:sz w:val="24"/>
+          <w:szCs w:val="24"/>
+        </w:rPr>
+        <w:t>framework</w:t>
+      </w:r>
+      <w:r>
+        <w:rPr>
+          <w:rFonts w:ascii="Times New Roman" w:hAnsi="Times New Roman" w:cs="Times New Roman"/>
+          <w:sz w:val="24"/>
+          <w:szCs w:val="24"/>
+        </w:rPr>
+        <w:t xml:space="preserve"> that allows for powerful user customization and </w:t>
+      </w:r>
+      <w:r>
+        <w:rPr>
+          <w:rFonts w:ascii="Times New Roman" w:hAnsi="Times New Roman" w:cs="Times New Roman"/>
+          <w:sz w:val="24"/>
+          <w:szCs w:val="24"/>
+        </w:rPr>
+        <w:t>quick and efficient development</w:t>
+      </w:r>
+      <w:r>
+        <w:rPr>
+          <w:rFonts w:ascii="Times New Roman" w:hAnsi="Times New Roman" w:cs="Times New Roman"/>
+          <w:sz w:val="24"/>
+          <w:szCs w:val="24"/>
+        </w:rPr>
+        <w:t>. The database construction in Django is different from standard tools</w:t>
+      </w:r>
+      <w:r>
+        <w:rPr>
+          <w:rFonts w:ascii="Times New Roman" w:hAnsi="Times New Roman" w:cs="Times New Roman"/>
+          <w:sz w:val="24"/>
+          <w:szCs w:val="24"/>
+        </w:rPr>
+        <w:t xml:space="preserve">, in that Django provides numerous plugins to connect </w:t>
+      </w:r>
+      <w:proofErr w:type="gramStart"/>
+      <w:r>
+        <w:rPr>
+          <w:rFonts w:ascii="Times New Roman" w:hAnsi="Times New Roman" w:cs="Times New Roman"/>
+          <w:sz w:val="24"/>
+          <w:szCs w:val="24"/>
+        </w:rPr>
+        <w:t>to</w:t>
+      </w:r>
+      <w:proofErr w:type="gramEnd"/>
+      <w:r>
+        <w:rPr>
+          <w:rFonts w:ascii="Times New Roman" w:hAnsi="Times New Roman" w:cs="Times New Roman"/>
+          <w:sz w:val="24"/>
+          <w:szCs w:val="24"/>
+        </w:rPr>
+        <w:t xml:space="preserve"> many different kinds of databases</w:t>
+      </w:r>
+      <w:r>
+        <w:rPr>
+          <w:rFonts w:ascii="Times New Roman" w:hAnsi="Times New Roman" w:cs="Times New Roman"/>
+          <w:sz w:val="24"/>
+          <w:szCs w:val="24"/>
+        </w:rPr>
+        <w:t xml:space="preserve">. It allows the user to construct their tables/entities as “Data Object Models”. It implicitly creates the table from the user constraints, but does allow for users to construct the databases using standard SQL commands as well. </w:t>
+      </w:r>
+      <w:r>
+        <w:rPr>
+          <w:rFonts w:ascii="Times New Roman" w:hAnsi="Times New Roman" w:cs="Times New Roman"/>
+          <w:sz w:val="24"/>
+          <w:szCs w:val="24"/>
+        </w:rPr>
+        <w:t xml:space="preserve"> The convenience of this tool, is that it simplifies the process of splitting up multivalued dependencies into separate tables, by splitting them up in the background. After this, the us</w:t>
+      </w:r>
+      <w:r>
+        <w:rPr>
+          <w:rFonts w:ascii="Times New Roman" w:hAnsi="Times New Roman" w:cs="Times New Roman"/>
+          <w:sz w:val="24"/>
+          <w:szCs w:val="24"/>
+        </w:rPr>
+        <w:t>er can write decision logic in P</w:t>
+      </w:r>
+      <w:r>
+        <w:rPr>
+          <w:rFonts w:ascii="Times New Roman" w:hAnsi="Times New Roman" w:cs="Times New Roman"/>
+          <w:sz w:val="24"/>
+          <w:szCs w:val="24"/>
+        </w:rPr>
+        <w:t xml:space="preserve">ython/Django syntax. The </w:t>
+      </w:r>
+      <w:r>
+        <w:rPr>
+          <w:rFonts w:ascii="Times New Roman" w:hAnsi="Times New Roman" w:cs="Times New Roman"/>
+          <w:sz w:val="24"/>
+          <w:szCs w:val="24"/>
+        </w:rPr>
+        <w:t>application</w:t>
+      </w:r>
+      <w:r>
+        <w:rPr>
+          <w:rFonts w:ascii="Times New Roman" w:hAnsi="Times New Roman" w:cs="Times New Roman"/>
+          <w:sz w:val="24"/>
+          <w:szCs w:val="24"/>
+        </w:rPr>
+        <w:t xml:space="preserve"> </w:t>
+      </w:r>
+      <w:r>
+        <w:rPr>
+          <w:rFonts w:ascii="Times New Roman" w:hAnsi="Times New Roman" w:cs="Times New Roman"/>
+          <w:sz w:val="24"/>
+          <w:szCs w:val="24"/>
+        </w:rPr>
+        <w:t>requires the following dependencies to run</w:t>
+      </w:r>
+      <w:r>
+        <w:rPr>
+          <w:rFonts w:ascii="Times New Roman" w:hAnsi="Times New Roman" w:cs="Times New Roman"/>
+          <w:sz w:val="24"/>
+          <w:szCs w:val="24"/>
+        </w:rPr>
+        <w:t>: Python 3.6</w:t>
+      </w:r>
+      <w:r>
+        <w:rPr>
+          <w:rFonts w:ascii="Times New Roman" w:hAnsi="Times New Roman" w:cs="Times New Roman"/>
+          <w:sz w:val="24"/>
+          <w:szCs w:val="24"/>
+        </w:rPr>
+        <w:t>+</w:t>
+      </w:r>
+      <w:r>
+        <w:rPr>
+          <w:rFonts w:ascii="Times New Roman" w:hAnsi="Times New Roman" w:cs="Times New Roman"/>
+          <w:sz w:val="24"/>
+          <w:szCs w:val="24"/>
+        </w:rPr>
+        <w:t>,</w:t>
+      </w:r>
+      <w:r>
+        <w:rPr>
+          <w:rFonts w:ascii="Times New Roman" w:hAnsi="Times New Roman" w:cs="Times New Roman"/>
+          <w:sz w:val="24"/>
+          <w:szCs w:val="24"/>
+        </w:rPr>
+        <w:t xml:space="preserve"> Django 1.1+,</w:t>
+      </w:r>
+      <w:r>
+        <w:rPr>
+          <w:rFonts w:ascii="Times New Roman" w:hAnsi="Times New Roman" w:cs="Times New Roman"/>
+          <w:sz w:val="24"/>
+          <w:szCs w:val="24"/>
+        </w:rPr>
+        <w:t xml:space="preserve"> </w:t>
+      </w:r>
+      <w:r>
+        <w:rPr>
+          <w:rFonts w:ascii="Times New Roman" w:hAnsi="Times New Roman" w:cs="Times New Roman"/>
+          <w:sz w:val="24"/>
+          <w:szCs w:val="24"/>
+        </w:rPr>
+        <w:t>several pip packages (pillow</w:t>
+      </w:r>
+      <w:r>
+        <w:rPr>
+          <w:rFonts w:ascii="Times New Roman" w:hAnsi="Times New Roman" w:cs="Times New Roman"/>
+          <w:sz w:val="24"/>
+          <w:szCs w:val="24"/>
+        </w:rPr>
+        <w:t xml:space="preserve">, </w:t>
+      </w:r>
+      <w:proofErr w:type="spellStart"/>
+      <w:r>
+        <w:rPr>
+          <w:rFonts w:ascii="Times New Roman" w:hAnsi="Times New Roman" w:cs="Times New Roman"/>
+          <w:sz w:val="24"/>
+          <w:szCs w:val="24"/>
+        </w:rPr>
+        <w:t>django-multiselectfields</w:t>
+      </w:r>
+      <w:proofErr w:type="spellEnd"/>
+      <w:r>
+        <w:rPr>
+          <w:rFonts w:ascii="Times New Roman" w:hAnsi="Times New Roman" w:cs="Times New Roman"/>
+          <w:sz w:val="24"/>
+          <w:szCs w:val="24"/>
+        </w:rPr>
+        <w:t>). The virtual environment for this program is stored in the source folder</w:t>
+      </w:r>
+      <w:r>
+        <w:rPr>
+          <w:rFonts w:ascii="Times New Roman" w:hAnsi="Times New Roman" w:cs="Times New Roman"/>
+          <w:sz w:val="24"/>
+          <w:szCs w:val="24"/>
+        </w:rPr>
+        <w:t>, and it is recommended that the user create their own virtual environment which can be done by following the official Django documentation</w:t>
+      </w:r>
+      <w:r>
+        <w:rPr>
+          <w:rFonts w:ascii="Times New Roman" w:hAnsi="Times New Roman" w:cs="Times New Roman"/>
+          <w:sz w:val="24"/>
+          <w:szCs w:val="24"/>
+        </w:rPr>
+        <w:t xml:space="preserve">. </w:t>
+      </w:r>
+      <w:r>
+        <w:rPr>
+          <w:rFonts w:ascii="Times New Roman" w:hAnsi="Times New Roman" w:cs="Times New Roman"/>
+          <w:sz w:val="24"/>
+          <w:szCs w:val="24"/>
+        </w:rPr>
+        <w:t>After all the dependencies have been met, t</w:t>
+      </w:r>
+      <w:r>
+        <w:rPr>
+          <w:rFonts w:ascii="Times New Roman" w:hAnsi="Times New Roman" w:cs="Times New Roman"/>
+          <w:sz w:val="24"/>
+          <w:szCs w:val="24"/>
+        </w:rPr>
+        <w:t xml:space="preserve">he server must be started up through a terminal or command line window with the following command from within the source folder: python manage.py </w:t>
+      </w:r>
+      <w:proofErr w:type="spellStart"/>
+      <w:r>
+        <w:rPr>
+          <w:rFonts w:ascii="Times New Roman" w:hAnsi="Times New Roman" w:cs="Times New Roman"/>
+          <w:sz w:val="24"/>
+          <w:szCs w:val="24"/>
+        </w:rPr>
+        <w:t>runserver</w:t>
+      </w:r>
+      <w:proofErr w:type="spellEnd"/>
+      <w:r>
+        <w:rPr>
+          <w:rFonts w:ascii="Times New Roman" w:hAnsi="Times New Roman" w:cs="Times New Roman"/>
+          <w:sz w:val="24"/>
+          <w:szCs w:val="24"/>
+        </w:rPr>
+        <w:t xml:space="preserve">. In the console, we have set it to output all the SQL commands being run to load our elements. The site can be loaded by navigating to a Chrome or Firefox browser and navigating to 127.0.0.1:8000. User profiles can be added at the admin panel: 127.0.0.1:8000/admin. The log in for this site is: </w:t>
+      </w:r>
+      <w:proofErr w:type="spellStart"/>
+      <w:r>
+        <w:rPr>
+          <w:rFonts w:ascii="Times New Roman" w:hAnsi="Times New Roman" w:cs="Times New Roman"/>
+          <w:sz w:val="24"/>
+          <w:szCs w:val="24"/>
+        </w:rPr>
+        <w:t>tangjl</w:t>
+      </w:r>
+      <w:proofErr w:type="spellEnd"/>
+      <w:r>
+        <w:rPr>
+          <w:rFonts w:ascii="Times New Roman" w:hAnsi="Times New Roman" w:cs="Times New Roman"/>
+          <w:sz w:val="24"/>
+          <w:szCs w:val="24"/>
+        </w:rPr>
+        <w:t xml:space="preserve">, </w:t>
+      </w:r>
+      <w:proofErr w:type="spellStart"/>
+      <w:r>
+        <w:rPr>
+          <w:rFonts w:ascii="Times New Roman" w:hAnsi="Times New Roman" w:cs="Times New Roman"/>
+          <w:sz w:val="24"/>
+          <w:szCs w:val="24"/>
+        </w:rPr>
+        <w:t>pwd</w:t>
+      </w:r>
+      <w:proofErr w:type="spellEnd"/>
+      <w:r>
+        <w:rPr>
+          <w:rFonts w:ascii="Times New Roman" w:hAnsi="Times New Roman" w:cs="Times New Roman"/>
+          <w:sz w:val="24"/>
+          <w:szCs w:val="24"/>
+        </w:rPr>
+        <w:t xml:space="preserve">: Welcome11. From this panel, the user must create first a new user, and then a new trainer. After doing so, the user can return to the main site, and log out of the admin account, and into their account. Using the checkboxes, the user can add and remove creatures from their personal collection (which can be accessed from the collection button located under the username). </w:t>
+      </w:r>
+      <w:r>
+        <w:rPr>
+          <w:rFonts w:ascii="Times New Roman" w:hAnsi="Times New Roman" w:cs="Times New Roman"/>
+          <w:sz w:val="24"/>
+          <w:szCs w:val="24"/>
+        </w:rPr>
+        <w:t xml:space="preserve">The </w:t>
       </w:r>
       <w:r>
         <w:rPr>
@@ -552,15 +901,7 @@
           <w:szCs w:val="24"/>
         </w:rPr>
         <w:lastRenderedPageBreak/>
-        <w:t xml:space="preserve">user must create first a new user, and then a new trainer. After doing so, the user can return to the main site, and log out of the admin account, and into their account. Using the checkboxes, the user can add and remove creatures from their personal collection (which can be accessed from the collection button located under the username). </w:t>
-      </w:r>
-      <w:r>
-        <w:rPr>
-          <w:rFonts w:ascii="Times New Roman" w:hAnsi="Times New Roman" w:cs="Times New Roman"/>
-          <w:sz w:val="24"/>
-          <w:szCs w:val="24"/>
-        </w:rPr>
-        <w:t>The search functionality allows the user to search for Pokémon using different search parameter. If nothing is selected, and the user presses search, all Pokémon are displayed in numerical order. The user can select a combination of Region, Type, and Climate to search by. The user can also specify what order they want the information sorted in. Additionally, the user can search part of a Pokémon name, and see all Pokémon that contain that segment.</w:t>
+        <w:t>search functionality allows the user to search for Pokémon using different search parameter. If nothing is selected, and the user presses search, all Pokémon are displayed in numerical order. The user can select a combination of Region, Type, and Climate to search by. The user can also specify what order they want the information sorted in. Additionally, the user can search part of a Pokémon name, and see all Pokémon that contain that segment.</w:t>
       </w:r>
     </w:p>
     <w:p>
@@ -645,7 +986,43 @@
           <w:sz w:val="24"/>
           <w:szCs w:val="24"/>
         </w:rPr>
-        <w:t>Username (VARCHAR 25) – D: {null, rohatgia, tangjl, etc.}, unique, null not allowed, Primary Key</w:t>
+        <w:t xml:space="preserve">Username (VARCHAR 25) – D: {null, </w:t>
+      </w:r>
+      <w:proofErr w:type="spellStart"/>
+      <w:r>
+        <w:rPr>
+          <w:rFonts w:ascii="Times New Roman" w:hAnsi="Times New Roman" w:cs="Times New Roman"/>
+          <w:sz w:val="24"/>
+          <w:szCs w:val="24"/>
+        </w:rPr>
+        <w:t>rohatgia</w:t>
+      </w:r>
+      <w:proofErr w:type="spellEnd"/>
+      <w:r>
+        <w:rPr>
+          <w:rFonts w:ascii="Times New Roman" w:hAnsi="Times New Roman" w:cs="Times New Roman"/>
+          <w:sz w:val="24"/>
+          <w:szCs w:val="24"/>
+        </w:rPr>
+        <w:t xml:space="preserve">, </w:t>
+      </w:r>
+      <w:proofErr w:type="spellStart"/>
+      <w:r>
+        <w:rPr>
+          <w:rFonts w:ascii="Times New Roman" w:hAnsi="Times New Roman" w:cs="Times New Roman"/>
+          <w:sz w:val="24"/>
+          <w:szCs w:val="24"/>
+        </w:rPr>
+        <w:t>tangjl</w:t>
+      </w:r>
+      <w:proofErr w:type="spellEnd"/>
+      <w:r>
+        <w:rPr>
+          <w:rFonts w:ascii="Times New Roman" w:hAnsi="Times New Roman" w:cs="Times New Roman"/>
+          <w:sz w:val="24"/>
+          <w:szCs w:val="24"/>
+        </w:rPr>
+        <w:t>, etc.}, unique, null not allowed, Primary Key</w:t>
       </w:r>
     </w:p>
     <w:p>
@@ -748,13 +1125,41 @@
         </w:rPr>
         <w:t xml:space="preserve"> – D: {null, </w:t>
       </w:r>
-      <w:r>
-        <w:rPr>
-          <w:rFonts w:ascii="Times New Roman" w:hAnsi="Times New Roman" w:cs="Times New Roman"/>
-          <w:sz w:val="24"/>
-          <w:szCs w:val="24"/>
-        </w:rPr>
-        <w:t>rohatgia, tangjl, etc.</w:t>
+      <w:proofErr w:type="spellStart"/>
+      <w:r>
+        <w:rPr>
+          <w:rFonts w:ascii="Times New Roman" w:hAnsi="Times New Roman" w:cs="Times New Roman"/>
+          <w:sz w:val="24"/>
+          <w:szCs w:val="24"/>
+        </w:rPr>
+        <w:t>rohatgia</w:t>
+      </w:r>
+      <w:proofErr w:type="spellEnd"/>
+      <w:r>
+        <w:rPr>
+          <w:rFonts w:ascii="Times New Roman" w:hAnsi="Times New Roman" w:cs="Times New Roman"/>
+          <w:sz w:val="24"/>
+          <w:szCs w:val="24"/>
+        </w:rPr>
+        <w:t xml:space="preserve">, </w:t>
+      </w:r>
+      <w:proofErr w:type="spellStart"/>
+      <w:r>
+        <w:rPr>
+          <w:rFonts w:ascii="Times New Roman" w:hAnsi="Times New Roman" w:cs="Times New Roman"/>
+          <w:sz w:val="24"/>
+          <w:szCs w:val="24"/>
+        </w:rPr>
+        <w:t>tangjl</w:t>
+      </w:r>
+      <w:proofErr w:type="spellEnd"/>
+      <w:r>
+        <w:rPr>
+          <w:rFonts w:ascii="Times New Roman" w:hAnsi="Times New Roman" w:cs="Times New Roman"/>
+          <w:sz w:val="24"/>
+          <w:szCs w:val="24"/>
+        </w:rPr>
+        <w:t>, etc.</w:t>
       </w:r>
       <w:r>
         <w:rPr>
@@ -864,7 +1269,97 @@
           <w:sz w:val="24"/>
           <w:szCs w:val="24"/>
         </w:rPr>
-        <w:t>– D: {null, Kanto, Johto, Hoenn, Sinnoh, Unova, Kalos}, not unique, null not allowed, Foreign Key</w:t>
+        <w:t xml:space="preserve">– D: {null, Kanto, </w:t>
+      </w:r>
+      <w:proofErr w:type="spellStart"/>
+      <w:r>
+        <w:rPr>
+          <w:rFonts w:ascii="Times New Roman" w:hAnsi="Times New Roman" w:cs="Times New Roman"/>
+          <w:sz w:val="24"/>
+          <w:szCs w:val="24"/>
+        </w:rPr>
+        <w:t>Johto</w:t>
+      </w:r>
+      <w:proofErr w:type="spellEnd"/>
+      <w:r>
+        <w:rPr>
+          <w:rFonts w:ascii="Times New Roman" w:hAnsi="Times New Roman" w:cs="Times New Roman"/>
+          <w:sz w:val="24"/>
+          <w:szCs w:val="24"/>
+        </w:rPr>
+        <w:t xml:space="preserve">, </w:t>
+      </w:r>
+      <w:proofErr w:type="spellStart"/>
+      <w:r>
+        <w:rPr>
+          <w:rFonts w:ascii="Times New Roman" w:hAnsi="Times New Roman" w:cs="Times New Roman"/>
+          <w:sz w:val="24"/>
+          <w:szCs w:val="24"/>
+        </w:rPr>
+        <w:t>Hoenn</w:t>
+      </w:r>
+      <w:proofErr w:type="spellEnd"/>
+      <w:r>
+        <w:rPr>
+          <w:rFonts w:ascii="Times New Roman" w:hAnsi="Times New Roman" w:cs="Times New Roman"/>
+          <w:sz w:val="24"/>
+          <w:szCs w:val="24"/>
+        </w:rPr>
+        <w:t xml:space="preserve">, </w:t>
+      </w:r>
+      <w:proofErr w:type="spellStart"/>
+      <w:r>
+        <w:rPr>
+          <w:rFonts w:ascii="Times New Roman" w:hAnsi="Times New Roman" w:cs="Times New Roman"/>
+          <w:sz w:val="24"/>
+          <w:szCs w:val="24"/>
+        </w:rPr>
+        <w:t>Sinnoh</w:t>
+      </w:r>
+      <w:proofErr w:type="spellEnd"/>
+      <w:r>
+        <w:rPr>
+          <w:rFonts w:ascii="Times New Roman" w:hAnsi="Times New Roman" w:cs="Times New Roman"/>
+          <w:sz w:val="24"/>
+          <w:szCs w:val="24"/>
+        </w:rPr>
+        <w:t xml:space="preserve">, </w:t>
+      </w:r>
+      <w:proofErr w:type="spellStart"/>
+      <w:r>
+        <w:rPr>
+          <w:rFonts w:ascii="Times New Roman" w:hAnsi="Times New Roman" w:cs="Times New Roman"/>
+          <w:sz w:val="24"/>
+          <w:szCs w:val="24"/>
+        </w:rPr>
+        <w:t>Unova</w:t>
+      </w:r>
+      <w:proofErr w:type="spellEnd"/>
+      <w:r>
+        <w:rPr>
+          <w:rFonts w:ascii="Times New Roman" w:hAnsi="Times New Roman" w:cs="Times New Roman"/>
+          <w:sz w:val="24"/>
+          <w:szCs w:val="24"/>
+        </w:rPr>
+        <w:t xml:space="preserve">, </w:t>
+      </w:r>
+      <w:proofErr w:type="spellStart"/>
+      <w:r>
+        <w:rPr>
+          <w:rFonts w:ascii="Times New Roman" w:hAnsi="Times New Roman" w:cs="Times New Roman"/>
+          <w:sz w:val="24"/>
+          <w:szCs w:val="24"/>
+        </w:rPr>
+        <w:t>Kalos</w:t>
+      </w:r>
+      <w:proofErr w:type="spellEnd"/>
+      <w:r>
+        <w:rPr>
+          <w:rFonts w:ascii="Times New Roman" w:hAnsi="Times New Roman" w:cs="Times New Roman"/>
+          <w:sz w:val="24"/>
+          <w:szCs w:val="24"/>
+        </w:rPr>
+        <w:t>}, not unique, null not allowed, Foreign Key</w:t>
       </w:r>
     </w:p>
     <w:p>
@@ -904,6 +1399,7 @@
           <w:szCs w:val="24"/>
         </w:rPr>
       </w:pPr>
+      <w:proofErr w:type="spellStart"/>
       <w:r>
         <w:rPr>
           <w:rFonts w:ascii="Times New Roman" w:hAnsi="Times New Roman" w:cs="Times New Roman"/>
@@ -912,6 +1408,7 @@
         </w:rPr>
         <w:t>Pokemon</w:t>
       </w:r>
+      <w:proofErr w:type="spellEnd"/>
       <w:r>
         <w:rPr>
           <w:rFonts w:ascii="Times New Roman" w:hAnsi="Times New Roman" w:cs="Times New Roman"/>
@@ -951,6 +1448,7 @@
           <w:szCs w:val="24"/>
         </w:rPr>
       </w:pPr>
+      <w:proofErr w:type="spellStart"/>
       <w:r>
         <w:rPr>
           <w:rFonts w:ascii="Times New Roman" w:hAnsi="Times New Roman" w:cs="Times New Roman"/>
@@ -959,6 +1457,7 @@
         </w:rPr>
         <w:t>Pokemon</w:t>
       </w:r>
+      <w:proofErr w:type="spellEnd"/>
     </w:p>
     <w:p>
       <w:pPr>
@@ -1035,7 +1534,61 @@
           <w:sz w:val="24"/>
           <w:szCs w:val="24"/>
         </w:rPr>
-        <w:t xml:space="preserve"> – D: {null, Bulbasaur, Ivysaur, …, Marshadow}, unique, null not allowed</w:t>
+        <w:t xml:space="preserve"> – D: {null, </w:t>
+      </w:r>
+      <w:proofErr w:type="spellStart"/>
+      <w:r>
+        <w:rPr>
+          <w:rFonts w:ascii="Times New Roman" w:hAnsi="Times New Roman" w:cs="Times New Roman"/>
+          <w:sz w:val="24"/>
+          <w:szCs w:val="24"/>
+        </w:rPr>
+        <w:t>Bulbasaur</w:t>
+      </w:r>
+      <w:proofErr w:type="spellEnd"/>
+      <w:r>
+        <w:rPr>
+          <w:rFonts w:ascii="Times New Roman" w:hAnsi="Times New Roman" w:cs="Times New Roman"/>
+          <w:sz w:val="24"/>
+          <w:szCs w:val="24"/>
+        </w:rPr>
+        <w:t xml:space="preserve">, </w:t>
+      </w:r>
+      <w:proofErr w:type="spellStart"/>
+      <w:r>
+        <w:rPr>
+          <w:rFonts w:ascii="Times New Roman" w:hAnsi="Times New Roman" w:cs="Times New Roman"/>
+          <w:sz w:val="24"/>
+          <w:szCs w:val="24"/>
+        </w:rPr>
+        <w:t>Ivysaur</w:t>
+      </w:r>
+      <w:proofErr w:type="spellEnd"/>
+      <w:r>
+        <w:rPr>
+          <w:rFonts w:ascii="Times New Roman" w:hAnsi="Times New Roman" w:cs="Times New Roman"/>
+          <w:sz w:val="24"/>
+          <w:szCs w:val="24"/>
+        </w:rPr>
+        <w:t xml:space="preserve">, …, </w:t>
+      </w:r>
+      <w:proofErr w:type="spellStart"/>
+      <w:r>
+        <w:rPr>
+          <w:rFonts w:ascii="Times New Roman" w:hAnsi="Times New Roman" w:cs="Times New Roman"/>
+          <w:sz w:val="24"/>
+          <w:szCs w:val="24"/>
+        </w:rPr>
+        <w:t>Marshadow</w:t>
+      </w:r>
+      <w:proofErr w:type="spellEnd"/>
+      <w:r>
+        <w:rPr>
+          <w:rFonts w:ascii="Times New Roman" w:hAnsi="Times New Roman" w:cs="Times New Roman"/>
+          <w:sz w:val="24"/>
+          <w:szCs w:val="24"/>
+        </w:rPr>
+        <w:t>}, unique, null not allowed</w:t>
       </w:r>
     </w:p>
     <w:p>
@@ -1113,7 +1666,97 @@
           <w:sz w:val="24"/>
           <w:szCs w:val="24"/>
         </w:rPr>
-        <w:t xml:space="preserve"> – D: {null, Kanto, Johto, Hoenn, Sinnoh, Unova, Kalos}, not unique, null not allowed, Foreign Key</w:t>
+        <w:t xml:space="preserve"> – D: {null, Kanto, </w:t>
+      </w:r>
+      <w:proofErr w:type="spellStart"/>
+      <w:r>
+        <w:rPr>
+          <w:rFonts w:ascii="Times New Roman" w:hAnsi="Times New Roman" w:cs="Times New Roman"/>
+          <w:sz w:val="24"/>
+          <w:szCs w:val="24"/>
+        </w:rPr>
+        <w:t>Johto</w:t>
+      </w:r>
+      <w:proofErr w:type="spellEnd"/>
+      <w:r>
+        <w:rPr>
+          <w:rFonts w:ascii="Times New Roman" w:hAnsi="Times New Roman" w:cs="Times New Roman"/>
+          <w:sz w:val="24"/>
+          <w:szCs w:val="24"/>
+        </w:rPr>
+        <w:t xml:space="preserve">, </w:t>
+      </w:r>
+      <w:proofErr w:type="spellStart"/>
+      <w:r>
+        <w:rPr>
+          <w:rFonts w:ascii="Times New Roman" w:hAnsi="Times New Roman" w:cs="Times New Roman"/>
+          <w:sz w:val="24"/>
+          <w:szCs w:val="24"/>
+        </w:rPr>
+        <w:t>Hoenn</w:t>
+      </w:r>
+      <w:proofErr w:type="spellEnd"/>
+      <w:r>
+        <w:rPr>
+          <w:rFonts w:ascii="Times New Roman" w:hAnsi="Times New Roman" w:cs="Times New Roman"/>
+          <w:sz w:val="24"/>
+          <w:szCs w:val="24"/>
+        </w:rPr>
+        <w:t xml:space="preserve">, </w:t>
+      </w:r>
+      <w:proofErr w:type="spellStart"/>
+      <w:r>
+        <w:rPr>
+          <w:rFonts w:ascii="Times New Roman" w:hAnsi="Times New Roman" w:cs="Times New Roman"/>
+          <w:sz w:val="24"/>
+          <w:szCs w:val="24"/>
+        </w:rPr>
+        <w:t>Sinnoh</w:t>
+      </w:r>
+      <w:proofErr w:type="spellEnd"/>
+      <w:r>
+        <w:rPr>
+          <w:rFonts w:ascii="Times New Roman" w:hAnsi="Times New Roman" w:cs="Times New Roman"/>
+          <w:sz w:val="24"/>
+          <w:szCs w:val="24"/>
+        </w:rPr>
+        <w:t xml:space="preserve">, </w:t>
+      </w:r>
+      <w:proofErr w:type="spellStart"/>
+      <w:r>
+        <w:rPr>
+          <w:rFonts w:ascii="Times New Roman" w:hAnsi="Times New Roman" w:cs="Times New Roman"/>
+          <w:sz w:val="24"/>
+          <w:szCs w:val="24"/>
+        </w:rPr>
+        <w:t>Unova</w:t>
+      </w:r>
+      <w:proofErr w:type="spellEnd"/>
+      <w:r>
+        <w:rPr>
+          <w:rFonts w:ascii="Times New Roman" w:hAnsi="Times New Roman" w:cs="Times New Roman"/>
+          <w:sz w:val="24"/>
+          <w:szCs w:val="24"/>
+        </w:rPr>
+        <w:t xml:space="preserve">, </w:t>
+      </w:r>
+      <w:proofErr w:type="spellStart"/>
+      <w:r>
+        <w:rPr>
+          <w:rFonts w:ascii="Times New Roman" w:hAnsi="Times New Roman" w:cs="Times New Roman"/>
+          <w:sz w:val="24"/>
+          <w:szCs w:val="24"/>
+        </w:rPr>
+        <w:t>Kalos</w:t>
+      </w:r>
+      <w:proofErr w:type="spellEnd"/>
+      <w:r>
+        <w:rPr>
+          <w:rFonts w:ascii="Times New Roman" w:hAnsi="Times New Roman" w:cs="Times New Roman"/>
+          <w:sz w:val="24"/>
+          <w:szCs w:val="24"/>
+        </w:rPr>
+        <w:t>}, not unique, null not allowed, Foreign Key</w:t>
       </w:r>
     </w:p>
     <w:p>
@@ -1469,7 +2112,97 @@
           <w:sz w:val="24"/>
           <w:szCs w:val="24"/>
         </w:rPr>
-        <w:t xml:space="preserve"> – D: {null, Kanto, Johto, Hoenn, Sinnoh, Unova, Kalos}, unique, </w:t>
+        <w:t xml:space="preserve"> – D: {null, Kanto, </w:t>
+      </w:r>
+      <w:proofErr w:type="spellStart"/>
+      <w:r>
+        <w:rPr>
+          <w:rFonts w:ascii="Times New Roman" w:hAnsi="Times New Roman" w:cs="Times New Roman"/>
+          <w:sz w:val="24"/>
+          <w:szCs w:val="24"/>
+        </w:rPr>
+        <w:t>Johto</w:t>
+      </w:r>
+      <w:proofErr w:type="spellEnd"/>
+      <w:r>
+        <w:rPr>
+          <w:rFonts w:ascii="Times New Roman" w:hAnsi="Times New Roman" w:cs="Times New Roman"/>
+          <w:sz w:val="24"/>
+          <w:szCs w:val="24"/>
+        </w:rPr>
+        <w:t xml:space="preserve">, </w:t>
+      </w:r>
+      <w:proofErr w:type="spellStart"/>
+      <w:r>
+        <w:rPr>
+          <w:rFonts w:ascii="Times New Roman" w:hAnsi="Times New Roman" w:cs="Times New Roman"/>
+          <w:sz w:val="24"/>
+          <w:szCs w:val="24"/>
+        </w:rPr>
+        <w:t>Hoenn</w:t>
+      </w:r>
+      <w:proofErr w:type="spellEnd"/>
+      <w:r>
+        <w:rPr>
+          <w:rFonts w:ascii="Times New Roman" w:hAnsi="Times New Roman" w:cs="Times New Roman"/>
+          <w:sz w:val="24"/>
+          <w:szCs w:val="24"/>
+        </w:rPr>
+        <w:t xml:space="preserve">, </w:t>
+      </w:r>
+      <w:proofErr w:type="spellStart"/>
+      <w:r>
+        <w:rPr>
+          <w:rFonts w:ascii="Times New Roman" w:hAnsi="Times New Roman" w:cs="Times New Roman"/>
+          <w:sz w:val="24"/>
+          <w:szCs w:val="24"/>
+        </w:rPr>
+        <w:t>Sinnoh</w:t>
+      </w:r>
+      <w:proofErr w:type="spellEnd"/>
+      <w:r>
+        <w:rPr>
+          <w:rFonts w:ascii="Times New Roman" w:hAnsi="Times New Roman" w:cs="Times New Roman"/>
+          <w:sz w:val="24"/>
+          <w:szCs w:val="24"/>
+        </w:rPr>
+        <w:t xml:space="preserve">, </w:t>
+      </w:r>
+      <w:proofErr w:type="spellStart"/>
+      <w:r>
+        <w:rPr>
+          <w:rFonts w:ascii="Times New Roman" w:hAnsi="Times New Roman" w:cs="Times New Roman"/>
+          <w:sz w:val="24"/>
+          <w:szCs w:val="24"/>
+        </w:rPr>
+        <w:t>Unova</w:t>
+      </w:r>
+      <w:proofErr w:type="spellEnd"/>
+      <w:r>
+        <w:rPr>
+          <w:rFonts w:ascii="Times New Roman" w:hAnsi="Times New Roman" w:cs="Times New Roman"/>
+          <w:sz w:val="24"/>
+          <w:szCs w:val="24"/>
+        </w:rPr>
+        <w:t xml:space="preserve">, </w:t>
+      </w:r>
+      <w:proofErr w:type="spellStart"/>
+      <w:r>
+        <w:rPr>
+          <w:rFonts w:ascii="Times New Roman" w:hAnsi="Times New Roman" w:cs="Times New Roman"/>
+          <w:sz w:val="24"/>
+          <w:szCs w:val="24"/>
+        </w:rPr>
+        <w:t>Kalos</w:t>
+      </w:r>
+      <w:proofErr w:type="spellEnd"/>
+      <w:r>
+        <w:rPr>
+          <w:rFonts w:ascii="Times New Roman" w:hAnsi="Times New Roman" w:cs="Times New Roman"/>
+          <w:sz w:val="24"/>
+          <w:szCs w:val="24"/>
+        </w:rPr>
+        <w:t xml:space="preserve">}, unique, </w:t>
       </w:r>
       <w:r>
         <w:rPr>
@@ -1642,19 +2375,68 @@
         <w:spacing w:line="480" w:lineRule="auto"/>
         <w:rPr>
           <w:rFonts w:ascii="Times New Roman" w:hAnsi="Times New Roman" w:cs="Times New Roman"/>
-          <w:sz w:val="24"/>
-          <w:szCs w:val="24"/>
-        </w:rPr>
-      </w:pPr>
-      <w:r>
-        <w:rPr>
-          <w:rFonts w:ascii="Times New Roman" w:hAnsi="Times New Roman" w:cs="Times New Roman"/>
           <w:b/>
           <w:bCs/>
           <w:sz w:val="24"/>
           <w:szCs w:val="24"/>
           <w:u w:val="single"/>
         </w:rPr>
+      </w:pPr>
+    </w:p>
+    <w:p>
+      <w:pPr>
+        <w:rPr>
+          <w:rFonts w:ascii="Times New Roman" w:hAnsi="Times New Roman" w:cs="Times New Roman"/>
+          <w:b/>
+          <w:bCs/>
+          <w:sz w:val="24"/>
+          <w:szCs w:val="24"/>
+          <w:u w:val="single"/>
+        </w:rPr>
+      </w:pPr>
+    </w:p>
+    <w:p>
+      <w:pPr>
+        <w:rPr>
+          <w:rFonts w:ascii="Times New Roman" w:hAnsi="Times New Roman" w:cs="Times New Roman"/>
+          <w:b/>
+          <w:bCs/>
+          <w:sz w:val="24"/>
+          <w:szCs w:val="24"/>
+          <w:u w:val="single"/>
+        </w:rPr>
+      </w:pPr>
+      <w:r>
+        <w:rPr>
+          <w:rFonts w:ascii="Times New Roman" w:hAnsi="Times New Roman" w:cs="Times New Roman"/>
+          <w:b/>
+          <w:bCs/>
+          <w:sz w:val="24"/>
+          <w:szCs w:val="24"/>
+          <w:u w:val="single"/>
+        </w:rPr>
+        <w:br w:type="page"/>
+      </w:r>
+    </w:p>
+    <w:p>
+      <w:pPr>
+        <w:spacing w:line="480" w:lineRule="auto"/>
+        <w:rPr>
+          <w:rFonts w:ascii="Times New Roman" w:hAnsi="Times New Roman" w:cs="Times New Roman"/>
+          <w:sz w:val="24"/>
+          <w:szCs w:val="24"/>
+        </w:rPr>
+      </w:pPr>
+      <w:r>
+        <w:rPr>
+          <w:rFonts w:ascii="Times New Roman" w:hAnsi="Times New Roman" w:cs="Times New Roman"/>
+          <w:b/>
+          <w:bCs/>
+          <w:sz w:val="24"/>
+          <w:szCs w:val="24"/>
+          <w:u w:val="single"/>
+        </w:rPr>
+        <w:lastRenderedPageBreak/>
         <w:t>Normalization</w:t>
       </w:r>
     </w:p>
@@ -1668,11 +2450,20 @@
         <w:spacing w:line="480" w:lineRule="auto"/>
         <w:rPr>
           <w:rFonts w:ascii="Times New Roman" w:hAnsi="Times New Roman" w:cs="Times New Roman"/>
-          <w:sz w:val="24"/>
-          <w:szCs w:val="24"/>
-        </w:rPr>
-      </w:pPr>
-      <w:r>
+          <w:b/>
+          <w:bCs/>
+          <w:sz w:val="24"/>
+          <w:szCs w:val="24"/>
+        </w:rPr>
+      </w:pPr>
+      <w:r>
+        <w:rPr>
+          <w:rFonts w:ascii="Times New Roman" w:hAnsi="Times New Roman" w:cs="Times New Roman"/>
+          <w:b/>
+          <w:bCs/>
+          <w:sz w:val="24"/>
+          <w:szCs w:val="24"/>
+        </w:rPr>
         <w:t>Relations</w:t>
       </w:r>
     </w:p>
@@ -1691,24 +2482,68 @@
         </w:rPr>
       </w:pPr>
       <w:r>
+        <w:rPr>
+          <w:rFonts w:ascii="Times New Roman" w:hAnsi="Times New Roman" w:cs="Times New Roman"/>
+          <w:sz w:val="24"/>
+          <w:szCs w:val="24"/>
+        </w:rPr>
         <w:t>Pokémon</w:t>
       </w:r>
       <w:r>
+        <w:rPr>
+          <w:rFonts w:ascii="Times New Roman" w:hAnsi="Times New Roman" w:cs="Times New Roman"/>
+          <w:sz w:val="24"/>
+          <w:szCs w:val="24"/>
+        </w:rPr>
         <w:t>(</w:t>
       </w:r>
       <w:r>
         <w:rPr>
+          <w:rFonts w:ascii="Times New Roman" w:hAnsi="Times New Roman" w:cs="Times New Roman"/>
+          <w:sz w:val="24"/>
+          <w:szCs w:val="24"/>
           <w:u w:val="single"/>
         </w:rPr>
         <w:t>number</w:t>
       </w:r>
       <w:r>
-        <w:t xml:space="preserve">, name, FK region, FK climate, FK type, FK evolution, FK </w:t>
-      </w:r>
-      <w:r>
+        <w:rPr>
+          <w:rFonts w:ascii="Times New Roman" w:hAnsi="Times New Roman" w:cs="Times New Roman"/>
+          <w:sz w:val="24"/>
+          <w:szCs w:val="24"/>
+        </w:rPr>
+        <w:t xml:space="preserve">, name, FK region, climate, FK type, </w:t>
+      </w:r>
+      <w:r>
+        <w:rPr>
+          <w:rFonts w:ascii="Times New Roman" w:hAnsi="Times New Roman" w:cs="Times New Roman"/>
+          <w:sz w:val="24"/>
+          <w:szCs w:val="24"/>
+        </w:rPr>
+        <w:t xml:space="preserve">FK </w:t>
+      </w:r>
+      <w:r>
+        <w:rPr>
+          <w:rFonts w:ascii="Times New Roman" w:hAnsi="Times New Roman" w:cs="Times New Roman"/>
+          <w:sz w:val="24"/>
+          <w:szCs w:val="24"/>
+        </w:rPr>
         <w:t>Evolution, FK Previous Form</w:t>
       </w:r>
       <w:r>
+        <w:rPr>
+          <w:rFonts w:ascii="Times New Roman" w:hAnsi="Times New Roman" w:cs="Times New Roman"/>
+          <w:sz w:val="24"/>
+          <w:szCs w:val="24"/>
+        </w:rPr>
+        <w:t>, {Type}</w:t>
+      </w:r>
+      <w:r>
+        <w:rPr>
+          <w:rFonts w:ascii="Times New Roman" w:hAnsi="Times New Roman" w:cs="Times New Roman"/>
+          <w:sz w:val="24"/>
+          <w:szCs w:val="24"/>
+        </w:rPr>
         <w:t>)</w:t>
       </w:r>
     </w:p>
@@ -1727,19 +2562,29 @@
         </w:rPr>
       </w:pPr>
       <w:r>
-        <w:t>Trainer(</w:t>
-      </w:r>
-      <w:r>
-        <w:rPr>
+        <w:rPr>
+          <w:rFonts w:ascii="Times New Roman" w:hAnsi="Times New Roman" w:cs="Times New Roman"/>
+          <w:sz w:val="24"/>
+          <w:szCs w:val="24"/>
+        </w:rPr>
+        <w:t>User(</w:t>
+      </w:r>
+      <w:r>
+        <w:rPr>
+          <w:rFonts w:ascii="Times New Roman" w:hAnsi="Times New Roman" w:cs="Times New Roman"/>
+          <w:sz w:val="24"/>
+          <w:szCs w:val="24"/>
           <w:u w:val="single"/>
         </w:rPr>
-        <w:t xml:space="preserve">ID, </w:t>
-      </w:r>
-      <w:r>
-        <w:t>name, password</w:t>
-      </w:r>
-      <w:r>
-        <w:t>, FK Region, FK {Pokémon})</w:t>
+        <w:t>Username</w:t>
+      </w:r>
+      <w:r>
+        <w:rPr>
+          <w:rFonts w:ascii="Times New Roman" w:hAnsi="Times New Roman" w:cs="Times New Roman"/>
+          <w:sz w:val="24"/>
+          <w:szCs w:val="24"/>
+        </w:rPr>
+        <w:t>, Password)</w:t>
       </w:r>
     </w:p>
     <w:p>
@@ -1757,16 +2602,62 @@
         </w:rPr>
       </w:pPr>
       <w:r>
-        <w:t>Region(</w:t>
-      </w:r>
-      <w:r>
-        <w:rPr>
+        <w:rPr>
+          <w:rFonts w:ascii="Times New Roman" w:hAnsi="Times New Roman" w:cs="Times New Roman"/>
+          <w:sz w:val="24"/>
+          <w:szCs w:val="24"/>
+        </w:rPr>
+        <w:t>Trainer(</w:t>
+      </w:r>
+      <w:r>
+        <w:rPr>
+          <w:rFonts w:ascii="Times New Roman" w:hAnsi="Times New Roman" w:cs="Times New Roman"/>
+          <w:sz w:val="24"/>
+          <w:szCs w:val="24"/>
           <w:u w:val="single"/>
         </w:rPr>
-        <w:t>Name</w:t>
-      </w:r>
-      <w:r>
-        <w:t>)</w:t>
+        <w:t>User.Username</w:t>
+      </w:r>
+      <w:r>
+        <w:rPr>
+          <w:rFonts w:ascii="Times New Roman" w:hAnsi="Times New Roman" w:cs="Times New Roman"/>
+          <w:sz w:val="24"/>
+          <w:szCs w:val="24"/>
+          <w:u w:val="single"/>
+        </w:rPr>
+        <w:t xml:space="preserve">, </w:t>
+      </w:r>
+      <w:r>
+        <w:rPr>
+          <w:rFonts w:ascii="Times New Roman" w:hAnsi="Times New Roman" w:cs="Times New Roman"/>
+          <w:sz w:val="24"/>
+          <w:szCs w:val="24"/>
+        </w:rPr>
+        <w:t xml:space="preserve">name, </w:t>
+      </w:r>
+      <w:r>
+        <w:rPr>
+          <w:rFonts w:ascii="Times New Roman" w:hAnsi="Times New Roman" w:cs="Times New Roman"/>
+          <w:sz w:val="24"/>
+          <w:szCs w:val="24"/>
+        </w:rPr>
+        <w:t xml:space="preserve">numRegions, </w:t>
+      </w:r>
+      <w:r>
+        <w:rPr>
+          <w:rFonts w:ascii="Times New Roman" w:hAnsi="Times New Roman" w:cs="Times New Roman"/>
+          <w:sz w:val="24"/>
+          <w:szCs w:val="24"/>
+        </w:rPr>
+        <w:t xml:space="preserve">FK Region, </w:t>
+      </w:r>
+      <w:r>
+        <w:rPr>
+          <w:rFonts w:ascii="Times New Roman" w:hAnsi="Times New Roman" w:cs="Times New Roman"/>
+          <w:sz w:val="24"/>
+          <w:szCs w:val="24"/>
+        </w:rPr>
+        <w:t>{Pokémon})</w:t>
       </w:r>
     </w:p>
     <w:p>
@@ -1784,16 +2675,29 @@
         </w:rPr>
       </w:pPr>
       <w:r>
-        <w:t>Type(</w:t>
-      </w:r>
-      <w:r>
-        <w:rPr>
+        <w:rPr>
+          <w:rFonts w:ascii="Times New Roman" w:hAnsi="Times New Roman" w:cs="Times New Roman"/>
+          <w:sz w:val="24"/>
+          <w:szCs w:val="24"/>
+        </w:rPr>
+        <w:t>Region(</w:t>
+      </w:r>
+      <w:r>
+        <w:rPr>
+          <w:rFonts w:ascii="Times New Roman" w:hAnsi="Times New Roman" w:cs="Times New Roman"/>
+          <w:sz w:val="24"/>
+          <w:szCs w:val="24"/>
           <w:u w:val="single"/>
         </w:rPr>
         <w:t>Name</w:t>
       </w:r>
       <w:r>
-        <w:t>, FK {Weakness}, FK {Strength})</w:t>
+        <w:rPr>
+          <w:rFonts w:ascii="Times New Roman" w:hAnsi="Times New Roman" w:cs="Times New Roman"/>
+          <w:sz w:val="24"/>
+          <w:szCs w:val="24"/>
+        </w:rPr>
+        <w:t>)</w:t>
       </w:r>
     </w:p>
     <w:p>
@@ -1811,34 +2715,29 @@
         </w:rPr>
       </w:pPr>
       <w:r>
-        <w:t>Stats(</w:t>
-      </w:r>
-      <w:r>
-        <w:rPr>
+        <w:rPr>
+          <w:rFonts w:ascii="Times New Roman" w:hAnsi="Times New Roman" w:cs="Times New Roman"/>
+          <w:sz w:val="24"/>
+          <w:szCs w:val="24"/>
+        </w:rPr>
+        <w:t>Type(</w:t>
+      </w:r>
+      <w:r>
+        <w:rPr>
+          <w:rFonts w:ascii="Times New Roman" w:hAnsi="Times New Roman" w:cs="Times New Roman"/>
+          <w:sz w:val="24"/>
+          <w:szCs w:val="24"/>
           <w:u w:val="single"/>
         </w:rPr>
-        <w:t>Pokémon.Number</w:t>
-      </w:r>
-      <w:r>
-        <w:t>, HP, Attack, Defense, Special Attack, Special Defense, Speed)</w:t>
-      </w:r>
-    </w:p>
-    <w:p>
-      <w:pPr>
-        <w:pStyle w:val="ListParagraph"/>
-        <w:numPr>
-          <w:ilvl w:val="0"/>
-          <w:numId w:val="1"/>
-        </w:numPr>
-        <w:spacing w:line="480" w:lineRule="auto"/>
-        <w:rPr>
-          <w:rFonts w:ascii="Times New Roman" w:hAnsi="Times New Roman" w:cs="Times New Roman"/>
-          <w:sz w:val="24"/>
-          <w:szCs w:val="24"/>
-        </w:rPr>
-      </w:pPr>
-      <w:r>
-        <w:t>Functional Dependencies:</w:t>
+        <w:t>Name</w:t>
+      </w:r>
+      <w:r>
+        <w:rPr>
+          <w:rFonts w:ascii="Times New Roman" w:hAnsi="Times New Roman" w:cs="Times New Roman"/>
+          <w:sz w:val="24"/>
+          <w:szCs w:val="24"/>
+        </w:rPr>
+        <w:t>, FK {Weakness}, FK {Strength})</w:t>
       </w:r>
     </w:p>
     <w:p>
@@ -1861,7 +2760,63 @@
           <w:sz w:val="24"/>
           <w:szCs w:val="24"/>
         </w:rPr>
-        <w:t>Trainer.ID -&gt; Name, Password, Region</w:t>
+        <w:t>Stats(</w:t>
+      </w:r>
+      <w:r>
+        <w:rPr>
+          <w:rFonts w:ascii="Times New Roman" w:hAnsi="Times New Roman" w:cs="Times New Roman"/>
+          <w:sz w:val="24"/>
+          <w:szCs w:val="24"/>
+          <w:u w:val="single"/>
+        </w:rPr>
+        <w:t>Pokémon.Number</w:t>
+      </w:r>
+      <w:r>
+        <w:rPr>
+          <w:rFonts w:ascii="Times New Roman" w:hAnsi="Times New Roman" w:cs="Times New Roman"/>
+          <w:sz w:val="24"/>
+          <w:szCs w:val="24"/>
+        </w:rPr>
+        <w:t>, HP, Attack, Defense, Special Attack, Special Defense, Speed)</w:t>
+      </w:r>
+    </w:p>
+    <w:p>
+      <w:pPr>
+        <w:pStyle w:val="ListParagraph"/>
+        <w:numPr>
+          <w:ilvl w:val="0"/>
+          <w:numId w:val="3"/>
+        </w:numPr>
+        <w:spacing w:line="480" w:lineRule="auto"/>
+        <w:rPr>
+          <w:rFonts w:ascii="Times New Roman" w:hAnsi="Times New Roman" w:cs="Times New Roman"/>
+          <w:b/>
+          <w:bCs/>
+          <w:sz w:val="24"/>
+          <w:szCs w:val="24"/>
+        </w:rPr>
+      </w:pPr>
+      <w:r>
+        <w:rPr>
+          <w:b/>
+          <w:bCs/>
+        </w:rPr>
+        <w:t>User(</w:t>
+      </w:r>
+      <w:r>
+        <w:rPr>
+          <w:b/>
+          <w:bCs/>
+          <w:u w:val="single"/>
+        </w:rPr>
+        <w:t>Username</w:t>
+      </w:r>
+      <w:r>
+        <w:rPr>
+          <w:b/>
+          <w:bCs/>
+        </w:rPr>
+        <w:t>, Password, Name, Trainer.Region, numRegions, {Pokémon})</w:t>
       </w:r>
     </w:p>
     <w:p>
@@ -1869,22 +2824,76 @@
         <w:pStyle w:val="ListParagraph"/>
         <w:numPr>
           <w:ilvl w:val="1"/>
-          <w:numId w:val="1"/>
-        </w:numPr>
-        <w:spacing w:line="480" w:lineRule="auto"/>
-        <w:rPr>
-          <w:rFonts w:ascii="Times New Roman" w:hAnsi="Times New Roman" w:cs="Times New Roman"/>
-          <w:sz w:val="24"/>
-          <w:szCs w:val="24"/>
-        </w:rPr>
-      </w:pPr>
-      <w:r>
-        <w:rPr>
-          <w:rFonts w:ascii="Times New Roman" w:hAnsi="Times New Roman" w:cs="Times New Roman"/>
-          <w:sz w:val="24"/>
-          <w:szCs w:val="24"/>
-        </w:rPr>
-        <w:t>Pokémon.Number -&gt; Name, Region, Climate, Type, Evolution, Evolves From</w:t>
+          <w:numId w:val="3"/>
+        </w:numPr>
+        <w:spacing w:line="480" w:lineRule="auto"/>
+        <w:rPr>
+          <w:rFonts w:ascii="Times New Roman" w:hAnsi="Times New Roman" w:cs="Times New Roman"/>
+          <w:sz w:val="24"/>
+          <w:szCs w:val="24"/>
+        </w:rPr>
+      </w:pPr>
+      <w:r>
+        <w:rPr>
+          <w:b/>
+          <w:bCs/>
+          <w:i/>
+          <w:iCs/>
+        </w:rPr>
+        <w:t>1NF: Is every element atomic?</w:t>
+      </w:r>
+      <w:r>
+        <w:br/>
+      </w:r>
+      <w:r>
+        <w:rPr>
+          <w:rFonts w:ascii="Times New Roman" w:hAnsi="Times New Roman" w:cs="Times New Roman"/>
+          <w:sz w:val="24"/>
+          <w:szCs w:val="24"/>
+        </w:rPr>
+        <w:t>The Pokémon attribute is a Multi-Valued Dependency</w:t>
+      </w:r>
+      <w:r>
+        <w:rPr>
+          <w:rFonts w:ascii="Times New Roman" w:hAnsi="Times New Roman" w:cs="Times New Roman"/>
+          <w:sz w:val="24"/>
+          <w:szCs w:val="24"/>
+        </w:rPr>
+        <w:t>, so a new relation must be defined PokemonCollection(</w:t>
+      </w:r>
+      <w:r>
+        <w:rPr>
+          <w:rFonts w:ascii="Times New Roman" w:hAnsi="Times New Roman" w:cs="Times New Roman"/>
+          <w:sz w:val="24"/>
+          <w:szCs w:val="24"/>
+          <w:u w:val="single"/>
+        </w:rPr>
+        <w:t>User.Username</w:t>
+      </w:r>
+      <w:r>
+        <w:rPr>
+          <w:rFonts w:ascii="Times New Roman" w:hAnsi="Times New Roman" w:cs="Times New Roman"/>
+          <w:sz w:val="24"/>
+          <w:szCs w:val="24"/>
+        </w:rPr>
+        <w:t xml:space="preserve">, </w:t>
+      </w:r>
+      <w:r>
+        <w:rPr>
+          <w:rFonts w:ascii="Times New Roman" w:hAnsi="Times New Roman" w:cs="Times New Roman"/>
+          <w:sz w:val="24"/>
+          <w:szCs w:val="24"/>
+          <w:u w:val="single"/>
+        </w:rPr>
+        <w:t>Pokemon.Number</w:t>
+      </w:r>
+      <w:r>
+        <w:rPr>
+          <w:rFonts w:ascii="Times New Roman" w:hAnsi="Times New Roman" w:cs="Times New Roman"/>
+          <w:sz w:val="24"/>
+          <w:szCs w:val="24"/>
+        </w:rPr>
+        <w:t>).</w:t>
       </w:r>
     </w:p>
     <w:p>
@@ -1892,22 +2901,52 @@
         <w:pStyle w:val="ListParagraph"/>
         <w:numPr>
           <w:ilvl w:val="1"/>
-          <w:numId w:val="1"/>
-        </w:numPr>
-        <w:spacing w:line="480" w:lineRule="auto"/>
-        <w:rPr>
-          <w:rFonts w:ascii="Times New Roman" w:hAnsi="Times New Roman" w:cs="Times New Roman"/>
-          <w:sz w:val="24"/>
-          <w:szCs w:val="24"/>
-        </w:rPr>
-      </w:pPr>
-      <w:r>
-        <w:rPr>
-          <w:rFonts w:ascii="Times New Roman" w:hAnsi="Times New Roman" w:cs="Times New Roman"/>
-          <w:sz w:val="24"/>
-          <w:szCs w:val="24"/>
-        </w:rPr>
-        <w:t>Pokémon.Number -&gt; HP, Attack, Defense, Special Attack, Special Defense, Speed</w:t>
+          <w:numId w:val="3"/>
+        </w:numPr>
+        <w:spacing w:line="480" w:lineRule="auto"/>
+        <w:rPr>
+          <w:rFonts w:ascii="Times New Roman" w:hAnsi="Times New Roman" w:cs="Times New Roman"/>
+          <w:sz w:val="24"/>
+          <w:szCs w:val="24"/>
+        </w:rPr>
+      </w:pPr>
+      <w:r>
+        <w:rPr>
+          <w:rFonts w:ascii="Times New Roman" w:hAnsi="Times New Roman" w:cs="Times New Roman"/>
+          <w:b/>
+          <w:bCs/>
+          <w:i/>
+          <w:iCs/>
+          <w:sz w:val="24"/>
+          <w:szCs w:val="24"/>
+        </w:rPr>
+        <w:t>2NF: Do any non-key attributes depend on only parts of the Primary Key?</w:t>
+      </w:r>
+      <w:r>
+        <w:rPr>
+          <w:rFonts w:ascii="Times New Roman" w:hAnsi="Times New Roman" w:cs="Times New Roman"/>
+          <w:sz w:val="24"/>
+          <w:szCs w:val="24"/>
+        </w:rPr>
+        <w:br/>
+        <w:t>There is a single Functional Dependency (Username -&gt; Password, Name, Trainer.Region, numRegions). All attributes depend on it.</w:t>
+      </w:r>
+      <w:r>
+        <w:rPr>
+          <w:rFonts w:ascii="Times New Roman" w:hAnsi="Times New Roman" w:cs="Times New Roman"/>
+          <w:sz w:val="24"/>
+          <w:szCs w:val="24"/>
+        </w:rPr>
+        <w:br/>
+        <w:t>There is a single Multi-Valued Dependency</w:t>
+      </w:r>
+      <w:r>
+        <w:rPr>
+          <w:rFonts w:ascii="Times New Roman" w:hAnsi="Times New Roman" w:cs="Times New Roman"/>
+          <w:sz w:val="24"/>
+          <w:szCs w:val="24"/>
+        </w:rPr>
+        <w:t>, whose attributes are the primary key.</w:t>
       </w:r>
     </w:p>
     <w:p>
@@ -1915,22 +2954,35 @@
         <w:pStyle w:val="ListParagraph"/>
         <w:numPr>
           <w:ilvl w:val="1"/>
-          <w:numId w:val="1"/>
-        </w:numPr>
-        <w:spacing w:line="480" w:lineRule="auto"/>
-        <w:rPr>
-          <w:rFonts w:ascii="Times New Roman" w:hAnsi="Times New Roman" w:cs="Times New Roman"/>
-          <w:sz w:val="24"/>
-          <w:szCs w:val="24"/>
-        </w:rPr>
-      </w:pPr>
-      <w:r>
-        <w:rPr>
-          <w:rFonts w:ascii="Times New Roman" w:hAnsi="Times New Roman" w:cs="Times New Roman"/>
-          <w:sz w:val="24"/>
-          <w:szCs w:val="24"/>
-        </w:rPr>
-        <w:t>Trainer.ID -&gt;-&gt; Pokémon</w:t>
+          <w:numId w:val="3"/>
+        </w:numPr>
+        <w:spacing w:line="480" w:lineRule="auto"/>
+        <w:rPr>
+          <w:rFonts w:ascii="Times New Roman" w:hAnsi="Times New Roman" w:cs="Times New Roman"/>
+          <w:sz w:val="24"/>
+          <w:szCs w:val="24"/>
+        </w:rPr>
+      </w:pPr>
+      <w:r>
+        <w:rPr>
+          <w:rFonts w:ascii="Times New Roman" w:hAnsi="Times New Roman" w:cs="Times New Roman"/>
+          <w:b/>
+          <w:bCs/>
+          <w:i/>
+          <w:iCs/>
+          <w:sz w:val="24"/>
+          <w:szCs w:val="24"/>
+        </w:rPr>
+        <w:t>3NF: Are there any attributes which are dependent on a non-key attribute?</w:t>
+      </w:r>
+      <w:r>
+        <w:rPr>
+          <w:rFonts w:ascii="Times New Roman" w:hAnsi="Times New Roman" w:cs="Times New Roman"/>
+          <w:sz w:val="24"/>
+          <w:szCs w:val="24"/>
+        </w:rPr>
+        <w:br/>
+        <w:t>The region name is derived from the region, as it is a foreign key. This ensures that it is not dependent on only parts of the primary key. Username acts as a superkey. This is in 3NF</w:t>
       </w:r>
     </w:p>
     <w:p>
@@ -1938,22 +2990,64 @@
         <w:pStyle w:val="ListParagraph"/>
         <w:numPr>
           <w:ilvl w:val="1"/>
-          <w:numId w:val="1"/>
-        </w:numPr>
-        <w:spacing w:line="480" w:lineRule="auto"/>
-        <w:rPr>
-          <w:rFonts w:ascii="Times New Roman" w:hAnsi="Times New Roman" w:cs="Times New Roman"/>
-          <w:sz w:val="24"/>
-          <w:szCs w:val="24"/>
-        </w:rPr>
-      </w:pPr>
-      <w:r>
-        <w:rPr>
-          <w:rFonts w:ascii="Times New Roman" w:hAnsi="Times New Roman" w:cs="Times New Roman"/>
-          <w:sz w:val="24"/>
-          <w:szCs w:val="24"/>
-        </w:rPr>
-        <w:t>Type.Name -&gt;-&gt; Type</w:t>
+          <w:numId w:val="3"/>
+        </w:numPr>
+        <w:spacing w:line="480" w:lineRule="auto"/>
+        <w:rPr>
+          <w:rFonts w:ascii="Times New Roman" w:hAnsi="Times New Roman" w:cs="Times New Roman"/>
+          <w:sz w:val="24"/>
+          <w:szCs w:val="24"/>
+        </w:rPr>
+      </w:pPr>
+      <w:r>
+        <w:rPr>
+          <w:rFonts w:ascii="Times New Roman" w:hAnsi="Times New Roman" w:cs="Times New Roman"/>
+          <w:b/>
+          <w:bCs/>
+          <w:i/>
+          <w:iCs/>
+          <w:sz w:val="24"/>
+          <w:szCs w:val="24"/>
+        </w:rPr>
+        <w:lastRenderedPageBreak/>
+        <w:t>BCNF: Is there any redundancy in functional dependencies</w:t>
+      </w:r>
+      <w:r>
+        <w:rPr>
+          <w:rFonts w:ascii="Times New Roman" w:hAnsi="Times New Roman" w:cs="Times New Roman"/>
+          <w:b/>
+          <w:bCs/>
+          <w:i/>
+          <w:iCs/>
+          <w:sz w:val="24"/>
+          <w:szCs w:val="24"/>
+        </w:rPr>
+        <w:t>?</w:t>
+      </w:r>
+      <w:r>
+        <w:rPr>
+          <w:rFonts w:ascii="Times New Roman" w:hAnsi="Times New Roman" w:cs="Times New Roman"/>
+          <w:sz w:val="24"/>
+          <w:szCs w:val="24"/>
+        </w:rPr>
+        <w:br/>
+        <w:t>Username can used to be identify all Pokemon.Number values in the Multi-Valued Dependencies.</w:t>
+      </w:r>
+      <w:r>
+        <w:rPr>
+          <w:rFonts w:ascii="Times New Roman" w:hAnsi="Times New Roman" w:cs="Times New Roman"/>
+          <w:sz w:val="24"/>
+          <w:szCs w:val="24"/>
+        </w:rPr>
+        <w:t xml:space="preserve"> The Pokemon.Number values are all foreign keys.</w:t>
+      </w:r>
+      <w:r>
+        <w:rPr>
+          <w:rFonts w:ascii="Times New Roman" w:hAnsi="Times New Roman" w:cs="Times New Roman"/>
+          <w:sz w:val="24"/>
+          <w:szCs w:val="24"/>
+        </w:rPr>
+        <w:t xml:space="preserve"> It is a superkey for both the Functional Dependency and the Multi-Valued Dependency. This is in BCNF</w:t>
       </w:r>
     </w:p>
     <w:p>
@@ -1961,22 +3055,37 @@
         <w:pStyle w:val="ListParagraph"/>
         <w:numPr>
           <w:ilvl w:val="0"/>
-          <w:numId w:val="1"/>
-        </w:numPr>
-        <w:spacing w:line="480" w:lineRule="auto"/>
-        <w:rPr>
-          <w:rFonts w:ascii="Times New Roman" w:hAnsi="Times New Roman" w:cs="Times New Roman"/>
-          <w:sz w:val="24"/>
-          <w:szCs w:val="24"/>
-        </w:rPr>
-      </w:pPr>
-      <w:r>
-        <w:rPr>
-          <w:rFonts w:ascii="Times New Roman" w:hAnsi="Times New Roman" w:cs="Times New Roman"/>
-          <w:sz w:val="24"/>
-          <w:szCs w:val="24"/>
-        </w:rPr>
-        <w:t>Compute the candidate keys for Trainer:</w:t>
+          <w:numId w:val="3"/>
+        </w:numPr>
+        <w:spacing w:line="480" w:lineRule="auto"/>
+        <w:rPr>
+          <w:rFonts w:ascii="Times New Roman" w:hAnsi="Times New Roman" w:cs="Times New Roman"/>
+          <w:b/>
+          <w:bCs/>
+          <w:sz w:val="24"/>
+          <w:szCs w:val="24"/>
+        </w:rPr>
+      </w:pPr>
+      <w:r>
+        <w:rPr>
+          <w:rFonts w:ascii="Times New Roman" w:hAnsi="Times New Roman" w:cs="Times New Roman"/>
+          <w:b/>
+          <w:bCs/>
+          <w:sz w:val="24"/>
+          <w:szCs w:val="24"/>
+        </w:rPr>
+        <w:t>Region(</w:t>
+      </w:r>
+      <w:r>
+        <w:rPr>
+          <w:rFonts w:ascii="Times New Roman" w:hAnsi="Times New Roman" w:cs="Times New Roman"/>
+          <w:b/>
+          <w:bCs/>
+          <w:sz w:val="24"/>
+          <w:szCs w:val="24"/>
+          <w:u w:val="single"/>
+        </w:rPr>
+        <w:t>Name)</w:t>
       </w:r>
     </w:p>
     <w:p>
@@ -1984,22 +3093,35 @@
         <w:pStyle w:val="ListParagraph"/>
         <w:numPr>
           <w:ilvl w:val="1"/>
-          <w:numId w:val="1"/>
-        </w:numPr>
-        <w:spacing w:line="480" w:lineRule="auto"/>
-        <w:rPr>
-          <w:rFonts w:ascii="Times New Roman" w:hAnsi="Times New Roman" w:cs="Times New Roman"/>
-          <w:sz w:val="24"/>
-          <w:szCs w:val="24"/>
-        </w:rPr>
-      </w:pPr>
-      <w:r>
-        <w:rPr>
-          <w:rFonts w:ascii="Times New Roman" w:hAnsi="Times New Roman" w:cs="Times New Roman"/>
-          <w:sz w:val="24"/>
-          <w:szCs w:val="24"/>
-        </w:rPr>
-        <w:t>CK1 = {ID, Pokémon.Number}</w:t>
+          <w:numId w:val="3"/>
+        </w:numPr>
+        <w:spacing w:line="480" w:lineRule="auto"/>
+        <w:rPr>
+          <w:rFonts w:ascii="Times New Roman" w:hAnsi="Times New Roman" w:cs="Times New Roman"/>
+          <w:sz w:val="24"/>
+          <w:szCs w:val="24"/>
+        </w:rPr>
+      </w:pPr>
+      <w:r>
+        <w:rPr>
+          <w:rFonts w:ascii="Times New Roman" w:hAnsi="Times New Roman" w:cs="Times New Roman"/>
+          <w:b/>
+          <w:bCs/>
+          <w:i/>
+          <w:iCs/>
+          <w:sz w:val="24"/>
+          <w:szCs w:val="24"/>
+        </w:rPr>
+        <w:t>1NF: Is every element atomic?</w:t>
+      </w:r>
+      <w:r>
+        <w:rPr>
+          <w:rFonts w:ascii="Times New Roman" w:hAnsi="Times New Roman" w:cs="Times New Roman"/>
+          <w:sz w:val="24"/>
+          <w:szCs w:val="24"/>
+        </w:rPr>
+        <w:br/>
+        <w:t>Name is the attribute and the primary key. This is in 1NF</w:t>
       </w:r>
     </w:p>
     <w:p>
@@ -2007,22 +3129,837 @@
         <w:pStyle w:val="ListParagraph"/>
         <w:numPr>
           <w:ilvl w:val="1"/>
-          <w:numId w:val="1"/>
-        </w:numPr>
-        <w:spacing w:line="480" w:lineRule="auto"/>
-        <w:rPr>
-          <w:rFonts w:ascii="Times New Roman" w:hAnsi="Times New Roman" w:cs="Times New Roman"/>
-          <w:sz w:val="24"/>
-          <w:szCs w:val="24"/>
-        </w:rPr>
-      </w:pPr>
-      <w:r>
-        <w:rPr>
-          <w:rFonts w:ascii="Times New Roman" w:hAnsi="Times New Roman" w:cs="Times New Roman"/>
-          <w:sz w:val="24"/>
-          <w:szCs w:val="24"/>
-        </w:rPr>
-        <w:t>SK1 = {ID, Name, Password, Region}</w:t>
+          <w:numId w:val="3"/>
+        </w:numPr>
+        <w:spacing w:line="480" w:lineRule="auto"/>
+        <w:rPr>
+          <w:rFonts w:ascii="Times New Roman" w:hAnsi="Times New Roman" w:cs="Times New Roman"/>
+          <w:b/>
+          <w:bCs/>
+          <w:i/>
+          <w:iCs/>
+          <w:sz w:val="24"/>
+          <w:szCs w:val="24"/>
+        </w:rPr>
+      </w:pPr>
+      <w:r>
+        <w:rPr>
+          <w:rFonts w:ascii="Times New Roman" w:hAnsi="Times New Roman" w:cs="Times New Roman"/>
+          <w:b/>
+          <w:bCs/>
+          <w:i/>
+          <w:iCs/>
+          <w:sz w:val="24"/>
+          <w:szCs w:val="24"/>
+        </w:rPr>
+        <w:t>2NF: Do any non-key attributes depend on only parts of the Primary Key?</w:t>
+      </w:r>
+    </w:p>
+    <w:p>
+      <w:pPr>
+        <w:pStyle w:val="ListParagraph"/>
+        <w:spacing w:line="480" w:lineRule="auto"/>
+        <w:ind w:left="1500"/>
+        <w:rPr>
+          <w:rFonts w:ascii="Times New Roman" w:hAnsi="Times New Roman" w:cs="Times New Roman"/>
+          <w:sz w:val="24"/>
+          <w:szCs w:val="24"/>
+        </w:rPr>
+      </w:pPr>
+      <w:r>
+        <w:rPr>
+          <w:rFonts w:ascii="Times New Roman" w:hAnsi="Times New Roman" w:cs="Times New Roman"/>
+          <w:sz w:val="24"/>
+          <w:szCs w:val="24"/>
+        </w:rPr>
+        <w:t>The primary key is the only attribute. This is in 2NF</w:t>
+      </w:r>
+    </w:p>
+    <w:p>
+      <w:pPr>
+        <w:pStyle w:val="ListParagraph"/>
+        <w:numPr>
+          <w:ilvl w:val="1"/>
+          <w:numId w:val="3"/>
+        </w:numPr>
+        <w:spacing w:line="480" w:lineRule="auto"/>
+        <w:rPr>
+          <w:rFonts w:ascii="Times New Roman" w:hAnsi="Times New Roman" w:cs="Times New Roman"/>
+          <w:b/>
+          <w:bCs/>
+          <w:i/>
+          <w:iCs/>
+          <w:sz w:val="24"/>
+          <w:szCs w:val="24"/>
+        </w:rPr>
+      </w:pPr>
+      <w:r>
+        <w:rPr>
+          <w:rFonts w:ascii="Times New Roman" w:hAnsi="Times New Roman" w:cs="Times New Roman"/>
+          <w:b/>
+          <w:bCs/>
+          <w:i/>
+          <w:iCs/>
+          <w:sz w:val="24"/>
+          <w:szCs w:val="24"/>
+        </w:rPr>
+        <w:t>3NF: Are there any attributes which are dependent on a non-key attribute?</w:t>
+      </w:r>
+    </w:p>
+    <w:p>
+      <w:pPr>
+        <w:pStyle w:val="ListParagraph"/>
+        <w:spacing w:line="480" w:lineRule="auto"/>
+        <w:ind w:left="1500"/>
+        <w:rPr>
+          <w:rFonts w:ascii="Times New Roman" w:hAnsi="Times New Roman" w:cs="Times New Roman"/>
+          <w:sz w:val="24"/>
+          <w:szCs w:val="24"/>
+        </w:rPr>
+      </w:pPr>
+      <w:r>
+        <w:rPr>
+          <w:rFonts w:ascii="Times New Roman" w:hAnsi="Times New Roman" w:cs="Times New Roman"/>
+          <w:sz w:val="24"/>
+          <w:szCs w:val="24"/>
+        </w:rPr>
+        <w:t>The primary key is the only attribute. This is in 3NF</w:t>
+      </w:r>
+    </w:p>
+    <w:p>
+      <w:pPr>
+        <w:pStyle w:val="ListParagraph"/>
+        <w:numPr>
+          <w:ilvl w:val="1"/>
+          <w:numId w:val="3"/>
+        </w:numPr>
+        <w:spacing w:line="480" w:lineRule="auto"/>
+        <w:rPr>
+          <w:rFonts w:ascii="Times New Roman" w:hAnsi="Times New Roman" w:cs="Times New Roman"/>
+          <w:b/>
+          <w:bCs/>
+          <w:i/>
+          <w:iCs/>
+          <w:sz w:val="24"/>
+          <w:szCs w:val="24"/>
+        </w:rPr>
+      </w:pPr>
+      <w:r>
+        <w:rPr>
+          <w:rFonts w:ascii="Times New Roman" w:hAnsi="Times New Roman" w:cs="Times New Roman"/>
+          <w:b/>
+          <w:bCs/>
+          <w:i/>
+          <w:iCs/>
+          <w:sz w:val="24"/>
+          <w:szCs w:val="24"/>
+        </w:rPr>
+        <w:t>BCNF: Is there any redundancy in functional dependencies?</w:t>
+      </w:r>
+    </w:p>
+    <w:p>
+      <w:pPr>
+        <w:pStyle w:val="ListParagraph"/>
+        <w:spacing w:line="480" w:lineRule="auto"/>
+        <w:ind w:left="1500"/>
+        <w:rPr>
+          <w:rFonts w:ascii="Times New Roman" w:hAnsi="Times New Roman" w:cs="Times New Roman"/>
+          <w:sz w:val="24"/>
+          <w:szCs w:val="24"/>
+        </w:rPr>
+      </w:pPr>
+      <w:r>
+        <w:rPr>
+          <w:rFonts w:ascii="Times New Roman" w:hAnsi="Times New Roman" w:cs="Times New Roman"/>
+          <w:sz w:val="24"/>
+          <w:szCs w:val="24"/>
+        </w:rPr>
+        <w:t>The primary key is the only attribute, there is only one functional dependency. This is in BCNF</w:t>
+      </w:r>
+    </w:p>
+    <w:p>
+      <w:pPr>
+        <w:pStyle w:val="ListParagraph"/>
+        <w:numPr>
+          <w:ilvl w:val="0"/>
+          <w:numId w:val="3"/>
+        </w:numPr>
+        <w:spacing w:line="480" w:lineRule="auto"/>
+        <w:rPr>
+          <w:rFonts w:ascii="Times New Roman" w:hAnsi="Times New Roman" w:cs="Times New Roman"/>
+          <w:b/>
+          <w:bCs/>
+          <w:sz w:val="24"/>
+          <w:szCs w:val="24"/>
+        </w:rPr>
+      </w:pPr>
+      <w:r>
+        <w:rPr>
+          <w:rFonts w:ascii="Times New Roman" w:hAnsi="Times New Roman" w:cs="Times New Roman"/>
+          <w:b/>
+          <w:bCs/>
+          <w:sz w:val="24"/>
+          <w:szCs w:val="24"/>
+        </w:rPr>
+        <w:t>Type(</w:t>
+      </w:r>
+      <w:r>
+        <w:rPr>
+          <w:rFonts w:ascii="Times New Roman" w:hAnsi="Times New Roman" w:cs="Times New Roman"/>
+          <w:b/>
+          <w:bCs/>
+          <w:sz w:val="24"/>
+          <w:szCs w:val="24"/>
+          <w:u w:val="single"/>
+        </w:rPr>
+        <w:t>Name</w:t>
+      </w:r>
+      <w:r>
+        <w:rPr>
+          <w:rFonts w:ascii="Times New Roman" w:hAnsi="Times New Roman" w:cs="Times New Roman"/>
+          <w:b/>
+          <w:bCs/>
+          <w:sz w:val="24"/>
+          <w:szCs w:val="24"/>
+        </w:rPr>
+        <w:t>, {Weakness}, {Strength})</w:t>
+      </w:r>
+    </w:p>
+    <w:p>
+      <w:pPr>
+        <w:pStyle w:val="ListParagraph"/>
+        <w:numPr>
+          <w:ilvl w:val="1"/>
+          <w:numId w:val="3"/>
+        </w:numPr>
+        <w:spacing w:line="480" w:lineRule="auto"/>
+        <w:rPr>
+          <w:rFonts w:ascii="Times New Roman" w:hAnsi="Times New Roman" w:cs="Times New Roman"/>
+          <w:b/>
+          <w:bCs/>
+          <w:sz w:val="24"/>
+          <w:szCs w:val="24"/>
+        </w:rPr>
+      </w:pPr>
+      <w:r>
+        <w:rPr>
+          <w:rFonts w:ascii="Times New Roman" w:hAnsi="Times New Roman" w:cs="Times New Roman"/>
+          <w:b/>
+          <w:bCs/>
+          <w:i/>
+          <w:iCs/>
+          <w:sz w:val="24"/>
+          <w:szCs w:val="24"/>
+        </w:rPr>
+        <w:t>1NF: Is every element atomic?</w:t>
+      </w:r>
+      <w:r>
+        <w:rPr>
+          <w:rFonts w:ascii="Times New Roman" w:hAnsi="Times New Roman" w:cs="Times New Roman"/>
+          <w:sz w:val="24"/>
+          <w:szCs w:val="24"/>
+        </w:rPr>
+        <w:br/>
+        <w:t xml:space="preserve">The name </w:t>
+      </w:r>
+      <w:r>
+        <w:rPr>
+          <w:rFonts w:ascii="Times New Roman" w:hAnsi="Times New Roman" w:cs="Times New Roman"/>
+          <w:sz w:val="24"/>
+          <w:szCs w:val="24"/>
+        </w:rPr>
+        <w:t>attribute can be used to identify the weaknesses and strengths for that specific elements. Weakness and Strength can have multiple values, so they are represented as Multi-Valued Dependencies. To be indivisible, they must be represented as their own tables. The relations follows as Weakness(</w:t>
+      </w:r>
+      <w:r>
+        <w:rPr>
+          <w:rFonts w:ascii="Times New Roman" w:hAnsi="Times New Roman" w:cs="Times New Roman"/>
+          <w:sz w:val="24"/>
+          <w:szCs w:val="24"/>
+          <w:u w:val="single"/>
+        </w:rPr>
+        <w:t>Type1.Name</w:t>
+      </w:r>
+      <w:r>
+        <w:rPr>
+          <w:rFonts w:ascii="Times New Roman" w:hAnsi="Times New Roman" w:cs="Times New Roman"/>
+          <w:sz w:val="24"/>
+          <w:szCs w:val="24"/>
+        </w:rPr>
+        <w:t xml:space="preserve">, </w:t>
+      </w:r>
+      <w:r>
+        <w:rPr>
+          <w:rFonts w:ascii="Times New Roman" w:hAnsi="Times New Roman" w:cs="Times New Roman"/>
+          <w:sz w:val="24"/>
+          <w:szCs w:val="24"/>
+          <w:u w:val="single"/>
+        </w:rPr>
+        <w:t>Type2.Name</w:t>
+      </w:r>
+      <w:r>
+        <w:rPr>
+          <w:rFonts w:ascii="Times New Roman" w:hAnsi="Times New Roman" w:cs="Times New Roman"/>
+          <w:sz w:val="24"/>
+          <w:szCs w:val="24"/>
+        </w:rPr>
+        <w:t>), Strength(</w:t>
+      </w:r>
+      <w:r>
+        <w:rPr>
+          <w:rFonts w:ascii="Times New Roman" w:hAnsi="Times New Roman" w:cs="Times New Roman"/>
+          <w:sz w:val="24"/>
+          <w:szCs w:val="24"/>
+          <w:u w:val="single"/>
+        </w:rPr>
+        <w:t>Type1.Name</w:t>
+      </w:r>
+      <w:r>
+        <w:rPr>
+          <w:rFonts w:ascii="Times New Roman" w:hAnsi="Times New Roman" w:cs="Times New Roman"/>
+          <w:sz w:val="24"/>
+          <w:szCs w:val="24"/>
+        </w:rPr>
+        <w:t xml:space="preserve">, </w:t>
+      </w:r>
+      <w:r>
+        <w:rPr>
+          <w:rFonts w:ascii="Times New Roman" w:hAnsi="Times New Roman" w:cs="Times New Roman"/>
+          <w:sz w:val="24"/>
+          <w:szCs w:val="24"/>
+          <w:u w:val="single"/>
+        </w:rPr>
+        <w:t>Type2.Name</w:t>
+      </w:r>
+      <w:r>
+        <w:rPr>
+          <w:rFonts w:ascii="Times New Roman" w:hAnsi="Times New Roman" w:cs="Times New Roman"/>
+          <w:sz w:val="24"/>
+          <w:szCs w:val="24"/>
+        </w:rPr>
+        <w:t>).</w:t>
+      </w:r>
+    </w:p>
+    <w:p>
+      <w:pPr>
+        <w:pStyle w:val="ListParagraph"/>
+        <w:numPr>
+          <w:ilvl w:val="1"/>
+          <w:numId w:val="3"/>
+        </w:numPr>
+        <w:spacing w:line="480" w:lineRule="auto"/>
+        <w:rPr>
+          <w:rFonts w:ascii="Times New Roman" w:hAnsi="Times New Roman" w:cs="Times New Roman"/>
+          <w:b/>
+          <w:bCs/>
+          <w:sz w:val="24"/>
+          <w:szCs w:val="24"/>
+        </w:rPr>
+      </w:pPr>
+      <w:r>
+        <w:rPr>
+          <w:rFonts w:ascii="Times New Roman" w:hAnsi="Times New Roman" w:cs="Times New Roman"/>
+          <w:b/>
+          <w:bCs/>
+          <w:i/>
+          <w:iCs/>
+          <w:sz w:val="24"/>
+          <w:szCs w:val="24"/>
+        </w:rPr>
+        <w:lastRenderedPageBreak/>
+        <w:t>2NF:</w:t>
+      </w:r>
+      <w:r>
+        <w:rPr>
+          <w:rFonts w:ascii="Times New Roman" w:hAnsi="Times New Roman" w:cs="Times New Roman"/>
+          <w:b/>
+          <w:bCs/>
+          <w:sz w:val="24"/>
+          <w:szCs w:val="24"/>
+        </w:rPr>
+        <w:t xml:space="preserve"> </w:t>
+      </w:r>
+      <w:r>
+        <w:rPr>
+          <w:rFonts w:ascii="Times New Roman" w:hAnsi="Times New Roman" w:cs="Times New Roman"/>
+          <w:b/>
+          <w:bCs/>
+          <w:i/>
+          <w:iCs/>
+          <w:sz w:val="24"/>
+          <w:szCs w:val="24"/>
+        </w:rPr>
+        <w:t>Do any non-key attributes depend on only parts of the Primary Key?</w:t>
+      </w:r>
+      <w:r>
+        <w:rPr>
+          <w:rFonts w:ascii="Times New Roman" w:hAnsi="Times New Roman" w:cs="Times New Roman"/>
+          <w:b/>
+          <w:bCs/>
+          <w:i/>
+          <w:iCs/>
+          <w:sz w:val="24"/>
+          <w:szCs w:val="24"/>
+        </w:rPr>
+        <w:br/>
+      </w:r>
+      <w:r>
+        <w:rPr>
+          <w:rFonts w:ascii="Times New Roman" w:hAnsi="Times New Roman" w:cs="Times New Roman"/>
+          <w:sz w:val="24"/>
+          <w:szCs w:val="24"/>
+        </w:rPr>
+        <w:t>In the functional dependency and multi-valued dependencies, the only dependencies are on the type name, which is a unary relationship. This is in 2NF</w:t>
+      </w:r>
+    </w:p>
+    <w:p>
+      <w:pPr>
+        <w:pStyle w:val="ListParagraph"/>
+        <w:numPr>
+          <w:ilvl w:val="1"/>
+          <w:numId w:val="3"/>
+        </w:numPr>
+        <w:spacing w:line="480" w:lineRule="auto"/>
+        <w:rPr>
+          <w:rFonts w:ascii="Times New Roman" w:hAnsi="Times New Roman" w:cs="Times New Roman"/>
+          <w:b/>
+          <w:bCs/>
+          <w:sz w:val="24"/>
+          <w:szCs w:val="24"/>
+        </w:rPr>
+      </w:pPr>
+      <w:r>
+        <w:rPr>
+          <w:rFonts w:ascii="Times New Roman" w:hAnsi="Times New Roman" w:cs="Times New Roman"/>
+          <w:b/>
+          <w:bCs/>
+          <w:i/>
+          <w:iCs/>
+          <w:sz w:val="24"/>
+          <w:szCs w:val="24"/>
+        </w:rPr>
+        <w:t>3NF:</w:t>
+      </w:r>
+      <w:r>
+        <w:rPr>
+          <w:rFonts w:ascii="Times New Roman" w:hAnsi="Times New Roman" w:cs="Times New Roman"/>
+          <w:b/>
+          <w:bCs/>
+          <w:sz w:val="24"/>
+          <w:szCs w:val="24"/>
+        </w:rPr>
+        <w:t xml:space="preserve"> </w:t>
+      </w:r>
+      <w:r>
+        <w:rPr>
+          <w:rFonts w:ascii="Times New Roman" w:hAnsi="Times New Roman" w:cs="Times New Roman"/>
+          <w:b/>
+          <w:bCs/>
+          <w:i/>
+          <w:iCs/>
+          <w:sz w:val="24"/>
+          <w:szCs w:val="24"/>
+        </w:rPr>
+        <w:t>Are there any attributes which are dependent on a non-key attribute?</w:t>
+      </w:r>
+      <w:r>
+        <w:rPr>
+          <w:rFonts w:ascii="Times New Roman" w:hAnsi="Times New Roman" w:cs="Times New Roman"/>
+          <w:b/>
+          <w:bCs/>
+          <w:i/>
+          <w:iCs/>
+          <w:sz w:val="24"/>
+          <w:szCs w:val="24"/>
+        </w:rPr>
+        <w:br/>
+      </w:r>
+      <w:r>
+        <w:rPr>
+          <w:rFonts w:ascii="Times New Roman" w:hAnsi="Times New Roman" w:cs="Times New Roman"/>
+          <w:sz w:val="24"/>
+          <w:szCs w:val="24"/>
+        </w:rPr>
+        <w:t>The name of the base type can be used to identify the type itself, as well as all the elements it is weak against and strong against. This is in 3NF</w:t>
+      </w:r>
+    </w:p>
+    <w:p>
+      <w:pPr>
+        <w:pStyle w:val="ListParagraph"/>
+        <w:numPr>
+          <w:ilvl w:val="1"/>
+          <w:numId w:val="3"/>
+        </w:numPr>
+        <w:spacing w:line="480" w:lineRule="auto"/>
+        <w:rPr>
+          <w:rFonts w:ascii="Times New Roman" w:hAnsi="Times New Roman" w:cs="Times New Roman"/>
+          <w:b/>
+          <w:bCs/>
+          <w:sz w:val="24"/>
+          <w:szCs w:val="24"/>
+        </w:rPr>
+      </w:pPr>
+      <w:r>
+        <w:rPr>
+          <w:rFonts w:ascii="Times New Roman" w:hAnsi="Times New Roman" w:cs="Times New Roman"/>
+          <w:b/>
+          <w:bCs/>
+          <w:i/>
+          <w:iCs/>
+          <w:sz w:val="24"/>
+          <w:szCs w:val="24"/>
+        </w:rPr>
+        <w:t>BCNF:</w:t>
+      </w:r>
+      <w:r>
+        <w:rPr>
+          <w:rFonts w:ascii="Times New Roman" w:hAnsi="Times New Roman" w:cs="Times New Roman"/>
+          <w:b/>
+          <w:bCs/>
+          <w:sz w:val="24"/>
+          <w:szCs w:val="24"/>
+        </w:rPr>
+        <w:t xml:space="preserve"> </w:t>
+      </w:r>
+      <w:r>
+        <w:rPr>
+          <w:rFonts w:ascii="Times New Roman" w:hAnsi="Times New Roman" w:cs="Times New Roman"/>
+          <w:b/>
+          <w:bCs/>
+          <w:i/>
+          <w:iCs/>
+          <w:sz w:val="24"/>
+          <w:szCs w:val="24"/>
+        </w:rPr>
+        <w:t>Is there any redundancy in functional dependencies?</w:t>
+      </w:r>
+      <w:r>
+        <w:rPr>
+          <w:rFonts w:ascii="Times New Roman" w:hAnsi="Times New Roman" w:cs="Times New Roman"/>
+          <w:b/>
+          <w:bCs/>
+          <w:i/>
+          <w:iCs/>
+          <w:sz w:val="24"/>
+          <w:szCs w:val="24"/>
+        </w:rPr>
+        <w:br/>
+      </w:r>
+      <w:r>
+        <w:rPr>
+          <w:rFonts w:ascii="Times New Roman" w:hAnsi="Times New Roman" w:cs="Times New Roman"/>
+          <w:sz w:val="24"/>
+          <w:szCs w:val="24"/>
+        </w:rPr>
+        <w:t>In all 3 dependencies, the name of the base type can be used to identify unique elements. The Multi-Value Dependencies are identified with two type name, so they represent different information. This is in BCNF</w:t>
+      </w:r>
+    </w:p>
+    <w:p>
+      <w:pPr>
+        <w:pStyle w:val="ListParagraph"/>
+        <w:numPr>
+          <w:ilvl w:val="0"/>
+          <w:numId w:val="3"/>
+        </w:numPr>
+        <w:spacing w:line="480" w:lineRule="auto"/>
+        <w:rPr>
+          <w:rFonts w:ascii="Times New Roman" w:hAnsi="Times New Roman" w:cs="Times New Roman"/>
+          <w:b/>
+          <w:bCs/>
+          <w:sz w:val="24"/>
+          <w:szCs w:val="24"/>
+        </w:rPr>
+      </w:pPr>
+      <w:r>
+        <w:rPr>
+          <w:rFonts w:ascii="Times New Roman" w:hAnsi="Times New Roman" w:cs="Times New Roman"/>
+          <w:b/>
+          <w:bCs/>
+          <w:sz w:val="24"/>
+          <w:szCs w:val="24"/>
+        </w:rPr>
+        <w:t>Pokémon(</w:t>
+      </w:r>
+      <w:r>
+        <w:rPr>
+          <w:rFonts w:ascii="Times New Roman" w:hAnsi="Times New Roman" w:cs="Times New Roman"/>
+          <w:b/>
+          <w:bCs/>
+          <w:sz w:val="24"/>
+          <w:szCs w:val="24"/>
+          <w:u w:val="single"/>
+        </w:rPr>
+        <w:t>Number</w:t>
+      </w:r>
+      <w:r>
+        <w:rPr>
+          <w:rFonts w:ascii="Times New Roman" w:hAnsi="Times New Roman" w:cs="Times New Roman"/>
+          <w:b/>
+          <w:bCs/>
+          <w:sz w:val="24"/>
+          <w:szCs w:val="24"/>
+        </w:rPr>
+        <w:t>, Name, Evolution, Previous Evolution, Pokemon.Region, HP, Attack, Defense, Special Attack, Special Defense, Speed, {Type})</w:t>
+      </w:r>
+    </w:p>
+    <w:p>
+      <w:pPr>
+        <w:pStyle w:val="ListParagraph"/>
+        <w:numPr>
+          <w:ilvl w:val="1"/>
+          <w:numId w:val="3"/>
+        </w:numPr>
+        <w:spacing w:line="480" w:lineRule="auto"/>
+        <w:rPr>
+          <w:rFonts w:ascii="Times New Roman" w:hAnsi="Times New Roman" w:cs="Times New Roman"/>
+          <w:b/>
+          <w:bCs/>
+          <w:sz w:val="24"/>
+          <w:szCs w:val="24"/>
+        </w:rPr>
+      </w:pPr>
+      <w:r>
+        <w:rPr>
+          <w:rFonts w:ascii="Times New Roman" w:hAnsi="Times New Roman" w:cs="Times New Roman"/>
+          <w:b/>
+          <w:bCs/>
+          <w:i/>
+          <w:iCs/>
+          <w:sz w:val="24"/>
+          <w:szCs w:val="24"/>
+        </w:rPr>
+        <w:t>1NF: Is every element atomic?</w:t>
+      </w:r>
+      <w:r>
+        <w:rPr>
+          <w:rFonts w:ascii="Times New Roman" w:hAnsi="Times New Roman" w:cs="Times New Roman"/>
+          <w:sz w:val="24"/>
+          <w:szCs w:val="24"/>
+        </w:rPr>
+        <w:br/>
+        <w:t>The Number attribute can be used to identify every other attribute. Some attributes are foreign keys, ensuring that none of their sub terms would make Pokémon non-atomic. There is a Multi-Valued Dependency in Type, which can be split into the relation PokemonType(</w:t>
+      </w:r>
+      <w:r>
+        <w:rPr>
+          <w:rFonts w:ascii="Times New Roman" w:hAnsi="Times New Roman" w:cs="Times New Roman"/>
+          <w:sz w:val="24"/>
+          <w:szCs w:val="24"/>
+          <w:u w:val="single"/>
+        </w:rPr>
+        <w:t>Pokemon.Number</w:t>
+      </w:r>
+      <w:r>
+        <w:rPr>
+          <w:rFonts w:ascii="Times New Roman" w:hAnsi="Times New Roman" w:cs="Times New Roman"/>
+          <w:sz w:val="24"/>
+          <w:szCs w:val="24"/>
+        </w:rPr>
+        <w:t xml:space="preserve">, </w:t>
+      </w:r>
+      <w:r>
+        <w:rPr>
+          <w:rFonts w:ascii="Times New Roman" w:hAnsi="Times New Roman" w:cs="Times New Roman"/>
+          <w:sz w:val="24"/>
+          <w:szCs w:val="24"/>
+          <w:u w:val="single"/>
+        </w:rPr>
+        <w:t>Type.Name</w:t>
+      </w:r>
+      <w:r>
+        <w:rPr>
+          <w:rFonts w:ascii="Times New Roman" w:hAnsi="Times New Roman" w:cs="Times New Roman"/>
+          <w:sz w:val="24"/>
+          <w:szCs w:val="24"/>
+        </w:rPr>
+        <w:t>)</w:t>
+      </w:r>
+    </w:p>
+    <w:p>
+      <w:pPr>
+        <w:pStyle w:val="ListParagraph"/>
+        <w:numPr>
+          <w:ilvl w:val="1"/>
+          <w:numId w:val="3"/>
+        </w:numPr>
+        <w:spacing w:line="480" w:lineRule="auto"/>
+        <w:rPr>
+          <w:rFonts w:ascii="Times New Roman" w:hAnsi="Times New Roman" w:cs="Times New Roman"/>
+          <w:b/>
+          <w:bCs/>
+          <w:sz w:val="24"/>
+          <w:szCs w:val="24"/>
+        </w:rPr>
+      </w:pPr>
+      <w:r>
+        <w:rPr>
+          <w:rFonts w:ascii="Times New Roman" w:hAnsi="Times New Roman" w:cs="Times New Roman"/>
+          <w:b/>
+          <w:bCs/>
+          <w:i/>
+          <w:iCs/>
+          <w:sz w:val="24"/>
+          <w:szCs w:val="24"/>
+        </w:rPr>
+        <w:t>2NF:</w:t>
+      </w:r>
+      <w:r>
+        <w:rPr>
+          <w:rFonts w:ascii="Times New Roman" w:hAnsi="Times New Roman" w:cs="Times New Roman"/>
+          <w:b/>
+          <w:bCs/>
+          <w:sz w:val="24"/>
+          <w:szCs w:val="24"/>
+        </w:rPr>
+        <w:t xml:space="preserve"> </w:t>
+      </w:r>
+      <w:r>
+        <w:rPr>
+          <w:rFonts w:ascii="Times New Roman" w:hAnsi="Times New Roman" w:cs="Times New Roman"/>
+          <w:b/>
+          <w:bCs/>
+          <w:i/>
+          <w:iCs/>
+          <w:sz w:val="24"/>
+          <w:szCs w:val="24"/>
+        </w:rPr>
+        <w:t>Do any non-key attributes depend on only parts of the Primary Key?</w:t>
+      </w:r>
+      <w:r>
+        <w:rPr>
+          <w:rFonts w:ascii="Times New Roman" w:hAnsi="Times New Roman" w:cs="Times New Roman"/>
+          <w:sz w:val="24"/>
+          <w:szCs w:val="24"/>
+        </w:rPr>
+        <w:br/>
+        <w:t>In both the functional dependency and the multi-valued dependencies, the attributes can be determined by the Number attribute. This is in 2NF.</w:t>
+      </w:r>
+    </w:p>
+    <w:p>
+      <w:pPr>
+        <w:pStyle w:val="ListParagraph"/>
+        <w:numPr>
+          <w:ilvl w:val="1"/>
+          <w:numId w:val="3"/>
+        </w:numPr>
+        <w:spacing w:line="480" w:lineRule="auto"/>
+        <w:rPr>
+          <w:rFonts w:ascii="Times New Roman" w:hAnsi="Times New Roman" w:cs="Times New Roman"/>
+          <w:b/>
+          <w:bCs/>
+          <w:sz w:val="24"/>
+          <w:szCs w:val="24"/>
+        </w:rPr>
+      </w:pPr>
+      <w:r>
+        <w:rPr>
+          <w:rFonts w:ascii="Times New Roman" w:hAnsi="Times New Roman" w:cs="Times New Roman"/>
+          <w:b/>
+          <w:bCs/>
+          <w:i/>
+          <w:iCs/>
+          <w:sz w:val="24"/>
+          <w:szCs w:val="24"/>
+        </w:rPr>
+        <w:t>3NF:</w:t>
+      </w:r>
+      <w:r>
+        <w:rPr>
+          <w:rFonts w:ascii="Times New Roman" w:hAnsi="Times New Roman" w:cs="Times New Roman"/>
+          <w:b/>
+          <w:bCs/>
+          <w:sz w:val="24"/>
+          <w:szCs w:val="24"/>
+        </w:rPr>
+        <w:t xml:space="preserve"> </w:t>
+      </w:r>
+      <w:r>
+        <w:rPr>
+          <w:rFonts w:ascii="Times New Roman" w:hAnsi="Times New Roman" w:cs="Times New Roman"/>
+          <w:b/>
+          <w:bCs/>
+          <w:i/>
+          <w:iCs/>
+          <w:sz w:val="24"/>
+          <w:szCs w:val="24"/>
+        </w:rPr>
+        <w:t>Are there are any attributes which are dependent on a non-key attribute?</w:t>
+      </w:r>
+      <w:r>
+        <w:rPr>
+          <w:rFonts w:ascii="Times New Roman" w:hAnsi="Times New Roman" w:cs="Times New Roman"/>
+          <w:sz w:val="24"/>
+          <w:szCs w:val="24"/>
+        </w:rPr>
+        <w:br/>
+        <w:t xml:space="preserve">The Multi-Value Dependency is dependent on another attribute to uniquely </w:t>
+      </w:r>
+      <w:r>
+        <w:rPr>
+          <w:rFonts w:ascii="Times New Roman" w:hAnsi="Times New Roman" w:cs="Times New Roman"/>
+          <w:sz w:val="24"/>
+          <w:szCs w:val="24"/>
+        </w:rPr>
+        <w:lastRenderedPageBreak/>
+        <w:t>identify it, but this value is a foreign key. Thus, this is not directly an attribute of Pokémon. This is in 3NF</w:t>
+      </w:r>
+    </w:p>
+    <w:p>
+      <w:pPr>
+        <w:pStyle w:val="ListParagraph"/>
+        <w:numPr>
+          <w:ilvl w:val="1"/>
+          <w:numId w:val="3"/>
+        </w:numPr>
+        <w:spacing w:line="480" w:lineRule="auto"/>
+        <w:rPr>
+          <w:rFonts w:ascii="Times New Roman" w:hAnsi="Times New Roman" w:cs="Times New Roman"/>
+          <w:b/>
+          <w:bCs/>
+          <w:sz w:val="24"/>
+          <w:szCs w:val="24"/>
+        </w:rPr>
+      </w:pPr>
+      <w:r>
+        <w:rPr>
+          <w:rFonts w:ascii="Times New Roman" w:hAnsi="Times New Roman" w:cs="Times New Roman"/>
+          <w:b/>
+          <w:bCs/>
+          <w:i/>
+          <w:iCs/>
+          <w:sz w:val="24"/>
+          <w:szCs w:val="24"/>
+        </w:rPr>
+        <w:t>BCNF:</w:t>
+      </w:r>
+      <w:r>
+        <w:rPr>
+          <w:rFonts w:ascii="Times New Roman" w:hAnsi="Times New Roman" w:cs="Times New Roman"/>
+          <w:b/>
+          <w:bCs/>
+          <w:sz w:val="24"/>
+          <w:szCs w:val="24"/>
+        </w:rPr>
+        <w:t xml:space="preserve"> </w:t>
+      </w:r>
+      <w:r>
+        <w:rPr>
+          <w:rFonts w:ascii="Times New Roman" w:hAnsi="Times New Roman" w:cs="Times New Roman"/>
+          <w:b/>
+          <w:bCs/>
+          <w:i/>
+          <w:iCs/>
+          <w:sz w:val="24"/>
+          <w:szCs w:val="24"/>
+        </w:rPr>
+        <w:t>Is there any redundancy in functional dependencies?</w:t>
+      </w:r>
+      <w:r>
+        <w:rPr>
+          <w:rFonts w:ascii="Times New Roman" w:hAnsi="Times New Roman" w:cs="Times New Roman"/>
+          <w:sz w:val="24"/>
+          <w:szCs w:val="24"/>
+        </w:rPr>
+        <w:br/>
+        <w:t>There is one functional dependency and one multi-valued dependency. Both these can be identified with the Number attribute. There is no redundancy. This is in BCNF.</w:t>
       </w:r>
     </w:p>
     <w:p>
@@ -2048,7 +3985,7 @@
 </file>
 
 <file path=word/endnotes.xml><?xml version="1.0" encoding="utf-8"?>
-<w:endnotes xmlns:wpc="http://schemas.microsoft.com/office/word/2010/wordprocessingCanvas" xmlns:cx="http://schemas.microsoft.com/office/drawing/2014/chartex" xmlns:cx1="http://schemas.microsoft.com/office/drawing/2015/9/8/chartex" xmlns:cx2="http://schemas.microsoft.com/office/drawing/2015/10/21/chartex" xmlns:cx3="http://schemas.microsoft.com/office/drawing/2016/5/9/chartex" xmlns:cx4="http://schemas.microsoft.com/office/drawing/2016/5/10/chartex" xmlns:cx5="http://schemas.microsoft.com/office/drawing/2016/5/11/chartex" xmlns:cx6="http://schemas.microsoft.com/office/drawing/2016/5/12/chartex" xmlns:cx7="http://schemas.microsoft.com/office/drawing/2016/5/13/chartex" xmlns:cx8="http://schemas.microsoft.com/office/drawing/2016/5/14/chartex" xmlns:mc="http://schemas.openxmlformats.org/markup-compatibility/2006" xmlns:o="urn:schemas-microsoft-com:office:office" xmlns:r="http://schemas.openxmlformats.org/officeDocument/2006/relationships" xmlns:m="http://schemas.openxmlformats.org/officeDocument/2006/math" xmlns:v="urn:schemas-microsoft-com:vml" xmlns:wp14="http://schemas.microsoft.com/office/word/2010/wordprocessingDrawing" xmlns:wp="http://schemas.openxmlformats.org/drawingml/2006/wordprocessingDrawing" xmlns:w10="urn:schemas-microsoft-com:office:word" xmlns:w="http://schemas.openxmlformats.org/wordprocessingml/2006/main" xmlns:w14="http://schemas.microsoft.com/office/word/2010/wordml" xmlns:w15="http://schemas.microsoft.com/office/word/2012/wordml" xmlns:w16se="http://schemas.microsoft.com/office/word/2015/wordml/symex" xmlns:wpg="http://schemas.microsoft.com/office/word/2010/wordprocessingGroup" xmlns:wpi="http://schemas.microsoft.com/office/word/2010/wordprocessingInk" xmlns:wne="http://schemas.microsoft.com/office/word/2006/wordml" xmlns:wps="http://schemas.microsoft.com/office/word/2010/wordprocessingShape" mc:Ignorable="w14 w15 w16se wp14">
+<w:endnotes xmlns:wpc="http://schemas.microsoft.com/office/word/2010/wordprocessingCanvas" xmlns:mc="http://schemas.openxmlformats.org/markup-compatibility/2006" xmlns:o="urn:schemas-microsoft-com:office:office" xmlns:r="http://schemas.openxmlformats.org/officeDocument/2006/relationships" xmlns:m="http://schemas.openxmlformats.org/officeDocument/2006/math" xmlns:v="urn:schemas-microsoft-com:vml" xmlns:wp14="http://schemas.microsoft.com/office/word/2010/wordprocessingDrawing" xmlns:wp="http://schemas.openxmlformats.org/drawingml/2006/wordprocessingDrawing" xmlns:w10="urn:schemas-microsoft-com:office:word" xmlns:w="http://schemas.openxmlformats.org/wordprocessingml/2006/main" xmlns:w14="http://schemas.microsoft.com/office/word/2010/wordml" xmlns:w15="http://schemas.microsoft.com/office/word/2012/wordml" xmlns:wpg="http://schemas.microsoft.com/office/word/2010/wordprocessingGroup" xmlns:wpi="http://schemas.microsoft.com/office/word/2010/wordprocessingInk" xmlns:wne="http://schemas.microsoft.com/office/word/2006/wordml" xmlns:wps="http://schemas.microsoft.com/office/word/2010/wordprocessingShape" mc:Ignorable="w14 w15 wp14">
   <w:endnote w:type="separator" w:id="-1">
     <w:p>
       <w:pPr>
@@ -2073,7 +4010,7 @@
 </file>
 
 <file path=word/footer1.xml><?xml version="1.0" encoding="utf-8"?>
-<w:ftr xmlns:wpc="http://schemas.microsoft.com/office/word/2010/wordprocessingCanvas" xmlns:cx="http://schemas.microsoft.com/office/drawing/2014/chartex" xmlns:cx1="http://schemas.microsoft.com/office/drawing/2015/9/8/chartex" xmlns:cx2="http://schemas.microsoft.com/office/drawing/2015/10/21/chartex" xmlns:cx3="http://schemas.microsoft.com/office/drawing/2016/5/9/chartex" xmlns:cx4="http://schemas.microsoft.com/office/drawing/2016/5/10/chartex" xmlns:cx5="http://schemas.microsoft.com/office/drawing/2016/5/11/chartex" xmlns:cx6="http://schemas.microsoft.com/office/drawing/2016/5/12/chartex" xmlns:cx7="http://schemas.microsoft.com/office/drawing/2016/5/13/chartex" xmlns:cx8="http://schemas.microsoft.com/office/drawing/2016/5/14/chartex" xmlns:mc="http://schemas.openxmlformats.org/markup-compatibility/2006" xmlns:o="urn:schemas-microsoft-com:office:office" xmlns:r="http://schemas.openxmlformats.org/officeDocument/2006/relationships" xmlns:m="http://schemas.openxmlformats.org/officeDocument/2006/math" xmlns:v="urn:schemas-microsoft-com:vml" xmlns:wp14="http://schemas.microsoft.com/office/word/2010/wordprocessingDrawing" xmlns:wp="http://schemas.openxmlformats.org/drawingml/2006/wordprocessingDrawing" xmlns:w10="urn:schemas-microsoft-com:office:word" xmlns:w="http://schemas.openxmlformats.org/wordprocessingml/2006/main" xmlns:w14="http://schemas.microsoft.com/office/word/2010/wordml" xmlns:w15="http://schemas.microsoft.com/office/word/2012/wordml" xmlns:w16se="http://schemas.microsoft.com/office/word/2015/wordml/symex" xmlns:wpg="http://schemas.microsoft.com/office/word/2010/wordprocessingGroup" xmlns:wpi="http://schemas.microsoft.com/office/word/2010/wordprocessingInk" xmlns:wne="http://schemas.microsoft.com/office/word/2006/wordml" xmlns:wps="http://schemas.microsoft.com/office/word/2010/wordprocessingShape" mc:Ignorable="w14 w15 w16se wp14">
+<w:ftr xmlns:wpc="http://schemas.microsoft.com/office/word/2010/wordprocessingCanvas" xmlns:mc="http://schemas.openxmlformats.org/markup-compatibility/2006" xmlns:o="urn:schemas-microsoft-com:office:office" xmlns:r="http://schemas.openxmlformats.org/officeDocument/2006/relationships" xmlns:m="http://schemas.openxmlformats.org/officeDocument/2006/math" xmlns:v="urn:schemas-microsoft-com:vml" xmlns:wp14="http://schemas.microsoft.com/office/word/2010/wordprocessingDrawing" xmlns:wp="http://schemas.openxmlformats.org/drawingml/2006/wordprocessingDrawing" xmlns:w10="urn:schemas-microsoft-com:office:word" xmlns:w="http://schemas.openxmlformats.org/wordprocessingml/2006/main" xmlns:w14="http://schemas.microsoft.com/office/word/2010/wordml" xmlns:w15="http://schemas.microsoft.com/office/word/2012/wordml" xmlns:wpg="http://schemas.microsoft.com/office/word/2010/wordprocessingGroup" xmlns:wpi="http://schemas.microsoft.com/office/word/2010/wordprocessingInk" xmlns:wne="http://schemas.microsoft.com/office/word/2006/wordml" xmlns:wps="http://schemas.microsoft.com/office/word/2010/wordprocessingShape" mc:Ignorable="w14 w15 wp14">
   <w:p>
     <w:pPr>
       <w:pStyle w:val="Footer"/>
@@ -2115,7 +4052,7 @@
         <w:noProof/>
         <w:color w:val="4472C4" w:themeColor="accent1"/>
       </w:rPr>
-      <w:t>2</w:t>
+      <w:t>1</w:t>
     </w:r>
     <w:r>
       <w:rPr>
@@ -2135,7 +4072,7 @@
 </file>
 
 <file path=word/footnotes.xml><?xml version="1.0" encoding="utf-8"?>
-<w:footnotes xmlns:wpc="http://schemas.microsoft.com/office/word/2010/wordprocessingCanvas" xmlns:cx="http://schemas.microsoft.com/office/drawing/2014/chartex" xmlns:cx1="http://schemas.microsoft.com/office/drawing/2015/9/8/chartex" xmlns:cx2="http://schemas.microsoft.com/office/drawing/2015/10/21/chartex" xmlns:cx3="http://schemas.microsoft.com/office/drawing/2016/5/9/chartex" xmlns:cx4="http://schemas.microsoft.com/office/drawing/2016/5/10/chartex" xmlns:cx5="http://schemas.microsoft.com/office/drawing/2016/5/11/chartex" xmlns:cx6="http://schemas.microsoft.com/office/drawing/2016/5/12/chartex" xmlns:cx7="http://schemas.microsoft.com/office/drawing/2016/5/13/chartex" xmlns:cx8="http://schemas.microsoft.com/office/drawing/2016/5/14/chartex" xmlns:mc="http://schemas.openxmlformats.org/markup-compatibility/2006" xmlns:o="urn:schemas-microsoft-com:office:office" xmlns:r="http://schemas.openxmlformats.org/officeDocument/2006/relationships" xmlns:m="http://schemas.openxmlformats.org/officeDocument/2006/math" xmlns:v="urn:schemas-microsoft-com:vml" xmlns:wp14="http://schemas.microsoft.com/office/word/2010/wordprocessingDrawing" xmlns:wp="http://schemas.openxmlformats.org/drawingml/2006/wordprocessingDrawing" xmlns:w10="urn:schemas-microsoft-com:office:word" xmlns:w="http://schemas.openxmlformats.org/wordprocessingml/2006/main" xmlns:w14="http://schemas.microsoft.com/office/word/2010/wordml" xmlns:w15="http://schemas.microsoft.com/office/word/2012/wordml" xmlns:w16se="http://schemas.microsoft.com/office/word/2015/wordml/symex" xmlns:wpg="http://schemas.microsoft.com/office/word/2010/wordprocessingGroup" xmlns:wpi="http://schemas.microsoft.com/office/word/2010/wordprocessingInk" xmlns:wne="http://schemas.microsoft.com/office/word/2006/wordml" xmlns:wps="http://schemas.microsoft.com/office/word/2010/wordprocessingShape" mc:Ignorable="w14 w15 w16se wp14">
+<w:footnotes xmlns:wpc="http://schemas.microsoft.com/office/word/2010/wordprocessingCanvas" xmlns:mc="http://schemas.openxmlformats.org/markup-compatibility/2006" xmlns:o="urn:schemas-microsoft-com:office:office" xmlns:r="http://schemas.openxmlformats.org/officeDocument/2006/relationships" xmlns:m="http://schemas.openxmlformats.org/officeDocument/2006/math" xmlns:v="urn:schemas-microsoft-com:vml" xmlns:wp14="http://schemas.microsoft.com/office/word/2010/wordprocessingDrawing" xmlns:wp="http://schemas.openxmlformats.org/drawingml/2006/wordprocessingDrawing" xmlns:w10="urn:schemas-microsoft-com:office:word" xmlns:w="http://schemas.openxmlformats.org/wordprocessingml/2006/main" xmlns:w14="http://schemas.microsoft.com/office/word/2010/wordml" xmlns:w15="http://schemas.microsoft.com/office/word/2012/wordml" xmlns:wpg="http://schemas.microsoft.com/office/word/2010/wordprocessingGroup" xmlns:wpi="http://schemas.microsoft.com/office/word/2010/wordprocessingInk" xmlns:wne="http://schemas.microsoft.com/office/word/2006/wordml" xmlns:wps="http://schemas.microsoft.com/office/word/2010/wordprocessingShape" mc:Ignorable="w14 w15 wp14">
   <w:footnote w:type="separator" w:id="-1">
     <w:p>
       <w:pPr>
@@ -2160,7 +4097,7 @@
 </file>
 
 <file path=word/header1.xml><?xml version="1.0" encoding="utf-8"?>
-<w:hdr xmlns:wpc="http://schemas.microsoft.com/office/word/2010/wordprocessingCanvas" xmlns:cx="http://schemas.microsoft.com/office/drawing/2014/chartex" xmlns:cx1="http://schemas.microsoft.com/office/drawing/2015/9/8/chartex" xmlns:cx2="http://schemas.microsoft.com/office/drawing/2015/10/21/chartex" xmlns:cx3="http://schemas.microsoft.com/office/drawing/2016/5/9/chartex" xmlns:cx4="http://schemas.microsoft.com/office/drawing/2016/5/10/chartex" xmlns:cx5="http://schemas.microsoft.com/office/drawing/2016/5/11/chartex" xmlns:cx6="http://schemas.microsoft.com/office/drawing/2016/5/12/chartex" xmlns:cx7="http://schemas.microsoft.com/office/drawing/2016/5/13/chartex" xmlns:cx8="http://schemas.microsoft.com/office/drawing/2016/5/14/chartex" xmlns:mc="http://schemas.openxmlformats.org/markup-compatibility/2006" xmlns:o="urn:schemas-microsoft-com:office:office" xmlns:r="http://schemas.openxmlformats.org/officeDocument/2006/relationships" xmlns:m="http://schemas.openxmlformats.org/officeDocument/2006/math" xmlns:v="urn:schemas-microsoft-com:vml" xmlns:wp14="http://schemas.microsoft.com/office/word/2010/wordprocessingDrawing" xmlns:wp="http://schemas.openxmlformats.org/drawingml/2006/wordprocessingDrawing" xmlns:w10="urn:schemas-microsoft-com:office:word" xmlns:w="http://schemas.openxmlformats.org/wordprocessingml/2006/main" xmlns:w14="http://schemas.microsoft.com/office/word/2010/wordml" xmlns:w15="http://schemas.microsoft.com/office/word/2012/wordml" xmlns:w16se="http://schemas.microsoft.com/office/word/2015/wordml/symex" xmlns:wpg="http://schemas.microsoft.com/office/word/2010/wordprocessingGroup" xmlns:wpi="http://schemas.microsoft.com/office/word/2010/wordprocessingInk" xmlns:wne="http://schemas.microsoft.com/office/word/2006/wordml" xmlns:wps="http://schemas.microsoft.com/office/word/2010/wordprocessingShape" mc:Ignorable="w14 w15 w16se wp14">
+<w:hdr xmlns:wpc="http://schemas.microsoft.com/office/word/2010/wordprocessingCanvas" xmlns:mc="http://schemas.openxmlformats.org/markup-compatibility/2006" xmlns:o="urn:schemas-microsoft-com:office:office" xmlns:r="http://schemas.openxmlformats.org/officeDocument/2006/relationships" xmlns:m="http://schemas.openxmlformats.org/officeDocument/2006/math" xmlns:v="urn:schemas-microsoft-com:vml" xmlns:wp14="http://schemas.microsoft.com/office/word/2010/wordprocessingDrawing" xmlns:wp="http://schemas.openxmlformats.org/drawingml/2006/wordprocessingDrawing" xmlns:w10="urn:schemas-microsoft-com:office:word" xmlns:w="http://schemas.openxmlformats.org/wordprocessingml/2006/main" xmlns:w14="http://schemas.microsoft.com/office/word/2010/wordml" xmlns:w15="http://schemas.microsoft.com/office/word/2012/wordml" xmlns:wpg="http://schemas.microsoft.com/office/word/2010/wordprocessingGroup" xmlns:wpi="http://schemas.microsoft.com/office/word/2010/wordprocessingInk" xmlns:wne="http://schemas.microsoft.com/office/word/2006/wordml" xmlns:wps="http://schemas.microsoft.com/office/word/2010/wordprocessingShape" mc:Ignorable="w14 w15 wp14">
   <w:p>
     <w:pPr>
       <w:pStyle w:val="Header"/>
@@ -2185,7 +4122,7 @@
 </file>
 
 <file path=word/numbering.xml><?xml version="1.0" encoding="utf-8"?>
-<w:numbering xmlns:wpc="http://schemas.microsoft.com/office/word/2010/wordprocessingCanvas" xmlns:cx="http://schemas.microsoft.com/office/drawing/2014/chartex" xmlns:cx1="http://schemas.microsoft.com/office/drawing/2015/9/8/chartex" xmlns:cx2="http://schemas.microsoft.com/office/drawing/2015/10/21/chartex" xmlns:cx3="http://schemas.microsoft.com/office/drawing/2016/5/9/chartex" xmlns:cx4="http://schemas.microsoft.com/office/drawing/2016/5/10/chartex" xmlns:cx5="http://schemas.microsoft.com/office/drawing/2016/5/11/chartex" xmlns:cx6="http://schemas.microsoft.com/office/drawing/2016/5/12/chartex" xmlns:cx7="http://schemas.microsoft.com/office/drawing/2016/5/13/chartex" xmlns:cx8="http://schemas.microsoft.com/office/drawing/2016/5/14/chartex" xmlns:mc="http://schemas.openxmlformats.org/markup-compatibility/2006" xmlns:o="urn:schemas-microsoft-com:office:office" xmlns:r="http://schemas.openxmlformats.org/officeDocument/2006/relationships" xmlns:m="http://schemas.openxmlformats.org/officeDocument/2006/math" xmlns:v="urn:schemas-microsoft-com:vml" xmlns:wp14="http://schemas.microsoft.com/office/word/2010/wordprocessingDrawing" xmlns:wp="http://schemas.openxmlformats.org/drawingml/2006/wordprocessingDrawing" xmlns:w10="urn:schemas-microsoft-com:office:word" xmlns:w="http://schemas.openxmlformats.org/wordprocessingml/2006/main" xmlns:w14="http://schemas.microsoft.com/office/word/2010/wordml" xmlns:w15="http://schemas.microsoft.com/office/word/2012/wordml" xmlns:w16se="http://schemas.microsoft.com/office/word/2015/wordml/symex" xmlns:wpg="http://schemas.microsoft.com/office/word/2010/wordprocessingGroup" xmlns:wpi="http://schemas.microsoft.com/office/word/2010/wordprocessingInk" xmlns:wne="http://schemas.microsoft.com/office/word/2006/wordml" xmlns:wps="http://schemas.microsoft.com/office/word/2010/wordprocessingShape" mc:Ignorable="w14 w15 w16se wp14">
+<w:numbering xmlns:wpc="http://schemas.microsoft.com/office/word/2010/wordprocessingCanvas" xmlns:mc="http://schemas.openxmlformats.org/markup-compatibility/2006" xmlns:o="urn:schemas-microsoft-com:office:office" xmlns:r="http://schemas.openxmlformats.org/officeDocument/2006/relationships" xmlns:m="http://schemas.openxmlformats.org/officeDocument/2006/math" xmlns:v="urn:schemas-microsoft-com:vml" xmlns:wp14="http://schemas.microsoft.com/office/word/2010/wordprocessingDrawing" xmlns:wp="http://schemas.openxmlformats.org/drawingml/2006/wordprocessingDrawing" xmlns:w10="urn:schemas-microsoft-com:office:word" xmlns:w="http://schemas.openxmlformats.org/wordprocessingml/2006/main" xmlns:w14="http://schemas.microsoft.com/office/word/2010/wordml" xmlns:w15="http://schemas.microsoft.com/office/word/2012/wordml" xmlns:wpg="http://schemas.microsoft.com/office/word/2010/wordprocessingGroup" xmlns:wpi="http://schemas.microsoft.com/office/word/2010/wordprocessingInk" xmlns:wne="http://schemas.microsoft.com/office/word/2006/wordml" xmlns:wps="http://schemas.microsoft.com/office/word/2010/wordprocessingShape" mc:Ignorable="w14 w15 wp14">
   <w:abstractNum w:abstractNumId="0" w15:restartNumberingAfterBreak="0">
     <w:nsid w:val="1E8B6177"/>
     <w:multiLevelType w:val="hybridMultilevel"/>
@@ -2299,6 +4236,96 @@
     </w:lvl>
   </w:abstractNum>
   <w:abstractNum w:abstractNumId="1" w15:restartNumberingAfterBreak="0">
+    <w:nsid w:val="56122EE8"/>
+    <w:multiLevelType w:val="hybridMultilevel"/>
+    <w:tmpl w:val="C32059A8"/>
+    <w:lvl w:ilvl="0" w:tplc="5726E7FE">
+      <w:start w:val="1"/>
+      <w:numFmt w:val="decimal"/>
+      <w:lvlText w:val="%1."/>
+      <w:lvlJc w:val="left"/>
+      <w:pPr>
+        <w:ind w:left="780" w:hanging="360"/>
+      </w:pPr>
+      <w:rPr>
+        <w:rFonts w:asciiTheme="minorHAnsi" w:hAnsiTheme="minorHAnsi" w:cstheme="minorBidi" w:hint="default"/>
+        <w:sz w:val="22"/>
+      </w:rPr>
+    </w:lvl>
+    <w:lvl w:ilvl="1" w:tplc="04090019">
+      <w:start w:val="1"/>
+      <w:numFmt w:val="lowerLetter"/>
+      <w:lvlText w:val="%2."/>
+      <w:lvlJc w:val="left"/>
+      <w:pPr>
+        <w:ind w:left="1500" w:hanging="360"/>
+      </w:pPr>
+    </w:lvl>
+    <w:lvl w:ilvl="2" w:tplc="0409001B" w:tentative="1">
+      <w:start w:val="1"/>
+      <w:numFmt w:val="lowerRoman"/>
+      <w:lvlText w:val="%3."/>
+      <w:lvlJc w:val="right"/>
+      <w:pPr>
+        <w:ind w:left="2220" w:hanging="180"/>
+      </w:pPr>
+    </w:lvl>
+    <w:lvl w:ilvl="3" w:tplc="0409000F" w:tentative="1">
+      <w:start w:val="1"/>
+      <w:numFmt w:val="decimal"/>
+      <w:lvlText w:val="%4."/>
+      <w:lvlJc w:val="left"/>
+      <w:pPr>
+        <w:ind w:left="2940" w:hanging="360"/>
+      </w:pPr>
+    </w:lvl>
+    <w:lvl w:ilvl="4" w:tplc="04090019" w:tentative="1">
+      <w:start w:val="1"/>
+      <w:numFmt w:val="lowerLetter"/>
+      <w:lvlText w:val="%5."/>
+      <w:lvlJc w:val="left"/>
+      <w:pPr>
+        <w:ind w:left="3660" w:hanging="360"/>
+      </w:pPr>
+    </w:lvl>
+    <w:lvl w:ilvl="5" w:tplc="0409001B" w:tentative="1">
+      <w:start w:val="1"/>
+      <w:numFmt w:val="lowerRoman"/>
+      <w:lvlText w:val="%6."/>
+      <w:lvlJc w:val="right"/>
+      <w:pPr>
+        <w:ind w:left="4380" w:hanging="180"/>
+      </w:pPr>
+    </w:lvl>
+    <w:lvl w:ilvl="6" w:tplc="0409000F" w:tentative="1">
+      <w:start w:val="1"/>
+      <w:numFmt w:val="decimal"/>
+      <w:lvlText w:val="%7."/>
+      <w:lvlJc w:val="left"/>
+      <w:pPr>
+        <w:ind w:left="5100" w:hanging="360"/>
+      </w:pPr>
+    </w:lvl>
+    <w:lvl w:ilvl="7" w:tplc="04090019" w:tentative="1">
+      <w:start w:val="1"/>
+      <w:numFmt w:val="lowerLetter"/>
+      <w:lvlText w:val="%8."/>
+      <w:lvlJc w:val="left"/>
+      <w:pPr>
+        <w:ind w:left="5820" w:hanging="360"/>
+      </w:pPr>
+    </w:lvl>
+    <w:lvl w:ilvl="8" w:tplc="0409001B" w:tentative="1">
+      <w:start w:val="1"/>
+      <w:numFmt w:val="lowerRoman"/>
+      <w:lvlText w:val="%9."/>
+      <w:lvlJc w:val="right"/>
+      <w:pPr>
+        <w:ind w:left="6540" w:hanging="180"/>
+      </w:pPr>
+    </w:lvl>
+  </w:abstractNum>
+  <w:abstractNum w:abstractNumId="2" w15:restartNumberingAfterBreak="0">
     <w:nsid w:val="7F077D9B"/>
     <w:multiLevelType w:val="hybridMultilevel"/>
     <w:tmpl w:val="2802413E"/>
@@ -2414,13 +4441,16 @@
     <w:abstractNumId w:val="0"/>
   </w:num>
   <w:num w:numId="2">
+    <w:abstractNumId w:val="2"/>
+  </w:num>
+  <w:num w:numId="3">
     <w:abstractNumId w:val="1"/>
   </w:num>
 </w:numbering>
 </file>
 
 <file path=word/styles.xml><?xml version="1.0" encoding="utf-8"?>
-<w:styles xmlns:mc="http://schemas.openxmlformats.org/markup-compatibility/2006" xmlns:r="http://schemas.openxmlformats.org/officeDocument/2006/relationships" xmlns:w="http://schemas.openxmlformats.org/wordprocessingml/2006/main" xmlns:w14="http://schemas.microsoft.com/office/word/2010/wordml" xmlns:w15="http://schemas.microsoft.com/office/word/2012/wordml" xmlns:w16se="http://schemas.microsoft.com/office/word/2015/wordml/symex" mc:Ignorable="w14 w15 w16se">
+<w:styles xmlns:mc="http://schemas.openxmlformats.org/markup-compatibility/2006" xmlns:r="http://schemas.openxmlformats.org/officeDocument/2006/relationships" xmlns:w="http://schemas.openxmlformats.org/wordprocessingml/2006/main" xmlns:w14="http://schemas.microsoft.com/office/word/2010/wordml" xmlns:w15="http://schemas.microsoft.com/office/word/2012/wordml" mc:Ignorable="w14 w15">
   <w:docDefaults>
     <w:rPrDefault>
       <w:rPr>
@@ -2436,7 +4466,7 @@
       </w:pPr>
     </w:pPrDefault>
   </w:docDefaults>
-  <w:latentStyles w:defLockedState="0" w:defUIPriority="99" w:defSemiHidden="0" w:defUnhideWhenUsed="0" w:defQFormat="0" w:count="374">
+  <w:latentStyles w:defLockedState="0" w:defUIPriority="99" w:defSemiHidden="0" w:defUnhideWhenUsed="0" w:defQFormat="0" w:count="371">
     <w:lsdException w:name="Normal" w:uiPriority="0" w:qFormat="1"/>
     <w:lsdException w:name="heading 1" w:uiPriority="9" w:qFormat="1"/>
     <w:lsdException w:name="heading 2" w:semiHidden="1" w:uiPriority="9" w:unhideWhenUsed="1" w:qFormat="1"/>
@@ -2808,9 +4838,6 @@
     <w:lsdException w:name="List Table 5 Dark Accent 6" w:uiPriority="50"/>
     <w:lsdException w:name="List Table 6 Colorful Accent 6" w:uiPriority="51"/>
     <w:lsdException w:name="List Table 7 Colorful Accent 6" w:uiPriority="52"/>
-    <w:lsdException w:name="Mention" w:semiHidden="1" w:unhideWhenUsed="1"/>
-    <w:lsdException w:name="Smart Hyperlink" w:semiHidden="1" w:unhideWhenUsed="1"/>
-    <w:lsdException w:name="Hashtag" w:semiHidden="1" w:unhideWhenUsed="1"/>
   </w:latentStyles>
   <w:style w:type="paragraph" w:default="1" w:styleId="Normal">
     <w:name w:val="Normal"/>

</xml_diff>